<commit_message>
Update examples for lec13 and lec14.
</commit_message>
<xml_diff>
--- a/Useful/UsefulLinks.docx
+++ b/Useful/UsefulLinks.docx
@@ -109,7 +109,6 @@
           <w:szCs w:val="24"/>
         </w:rPr>
       </w:pPr>
-      <w:proofErr w:type="spellStart"/>
       <w:r>
         <w:rPr>
           <w:rFonts w:ascii="Times New Roman" w:hAnsi="Times New Roman" w:cs="Times New Roman"/>
@@ -118,40 +117,7 @@
           <w:sz w:val="24"/>
           <w:szCs w:val="24"/>
         </w:rPr>
-        <w:t>Бхаргава</w:t>
-      </w:r>
-      <w:proofErr w:type="spellEnd"/>
-      <w:r>
-        <w:rPr>
-          <w:rFonts w:ascii="Times New Roman" w:hAnsi="Times New Roman" w:cs="Times New Roman"/>
-          <w:b/>
-          <w:bCs/>
-          <w:sz w:val="24"/>
-          <w:szCs w:val="24"/>
-        </w:rPr>
-        <w:t xml:space="preserve"> А. - </w:t>
-      </w:r>
-      <w:proofErr w:type="spellStart"/>
-      <w:r>
-        <w:rPr>
-          <w:rFonts w:ascii="Times New Roman" w:hAnsi="Times New Roman" w:cs="Times New Roman"/>
-          <w:b/>
-          <w:bCs/>
-          <w:sz w:val="24"/>
-          <w:szCs w:val="24"/>
-        </w:rPr>
-        <w:t>Грокаем</w:t>
-      </w:r>
-      <w:proofErr w:type="spellEnd"/>
-      <w:r>
-        <w:rPr>
-          <w:rFonts w:ascii="Times New Roman" w:hAnsi="Times New Roman" w:cs="Times New Roman"/>
-          <w:b/>
-          <w:bCs/>
-          <w:sz w:val="24"/>
-          <w:szCs w:val="24"/>
-        </w:rPr>
-        <w:t xml:space="preserve"> Алгоритмы. Иллюстрированное пособие для программистов и любопытствующих</w:t>
+        <w:t>Бхаргава А. - Грокаем Алгоритмы. Иллюстрированное пособие для программистов и любопытствующих</w:t>
       </w:r>
     </w:p>
     <w:p>
@@ -174,25 +140,7 @@
           <w:sz w:val="24"/>
           <w:szCs w:val="24"/>
         </w:rPr>
-        <w:t xml:space="preserve">Марк </w:t>
-      </w:r>
-      <w:proofErr w:type="spellStart"/>
-      <w:r>
-        <w:rPr>
-          <w:rFonts w:ascii="Times New Roman" w:hAnsi="Times New Roman" w:cs="Times New Roman"/>
-          <w:sz w:val="24"/>
-          <w:szCs w:val="24"/>
-        </w:rPr>
-        <w:t>Лутц</w:t>
-      </w:r>
-      <w:proofErr w:type="spellEnd"/>
-      <w:r>
-        <w:rPr>
-          <w:rFonts w:ascii="Times New Roman" w:hAnsi="Times New Roman" w:cs="Times New Roman"/>
-          <w:sz w:val="24"/>
-          <w:szCs w:val="24"/>
-        </w:rPr>
-        <w:t xml:space="preserve"> - Изучаем Python </w:t>
+        <w:t xml:space="preserve">Марк Лутц - Изучаем Python </w:t>
       </w:r>
     </w:p>
     <w:p>
@@ -215,25 +163,7 @@
           <w:sz w:val="24"/>
           <w:szCs w:val="24"/>
         </w:rPr>
-        <w:t xml:space="preserve">Марк </w:t>
-      </w:r>
-      <w:proofErr w:type="spellStart"/>
-      <w:r>
-        <w:rPr>
-          <w:rFonts w:ascii="Times New Roman" w:hAnsi="Times New Roman" w:cs="Times New Roman"/>
-          <w:sz w:val="24"/>
-          <w:szCs w:val="24"/>
-        </w:rPr>
-        <w:t>Лутц</w:t>
-      </w:r>
-      <w:proofErr w:type="spellEnd"/>
-      <w:r>
-        <w:rPr>
-          <w:rFonts w:ascii="Times New Roman" w:hAnsi="Times New Roman" w:cs="Times New Roman"/>
-          <w:sz w:val="24"/>
-          <w:szCs w:val="24"/>
-        </w:rPr>
-        <w:t xml:space="preserve"> - Программирование на Python (в 2-х томах)</w:t>
+        <w:t>Марк Лутц - Программирование на Python (в 2-х томах)</w:t>
       </w:r>
     </w:p>
     <w:p>
@@ -250,23 +180,13 @@
           <w:szCs w:val="24"/>
         </w:rPr>
       </w:pPr>
-      <w:proofErr w:type="spellStart"/>
-      <w:r>
-        <w:rPr>
-          <w:rFonts w:ascii="Times New Roman" w:hAnsi="Times New Roman" w:cs="Times New Roman"/>
-          <w:sz w:val="24"/>
-          <w:szCs w:val="24"/>
-        </w:rPr>
-        <w:t>Данжу</w:t>
-      </w:r>
-      <w:proofErr w:type="spellEnd"/>
-      <w:r>
-        <w:rPr>
-          <w:rFonts w:ascii="Times New Roman" w:hAnsi="Times New Roman" w:cs="Times New Roman"/>
-          <w:sz w:val="24"/>
-          <w:szCs w:val="24"/>
-        </w:rPr>
-        <w:t xml:space="preserve"> Д. - Путь Python</w:t>
+      <w:r>
+        <w:rPr>
+          <w:rFonts w:ascii="Times New Roman" w:hAnsi="Times New Roman" w:cs="Times New Roman"/>
+          <w:sz w:val="24"/>
+          <w:szCs w:val="24"/>
+        </w:rPr>
+        <w:t>Данжу Д. - Путь Python</w:t>
       </w:r>
     </w:p>
     <w:p>
@@ -283,23 +203,13 @@
           <w:szCs w:val="24"/>
         </w:rPr>
       </w:pPr>
-      <w:proofErr w:type="spellStart"/>
-      <w:r>
-        <w:rPr>
-          <w:rFonts w:ascii="Times New Roman" w:hAnsi="Times New Roman" w:cs="Times New Roman"/>
-          <w:sz w:val="24"/>
-          <w:szCs w:val="24"/>
-        </w:rPr>
-        <w:t>Рамальо</w:t>
-      </w:r>
-      <w:proofErr w:type="spellEnd"/>
-      <w:r>
-        <w:rPr>
-          <w:rFonts w:ascii="Times New Roman" w:hAnsi="Times New Roman" w:cs="Times New Roman"/>
-          <w:sz w:val="24"/>
-          <w:szCs w:val="24"/>
-        </w:rPr>
-        <w:t xml:space="preserve"> Лучано - Python. К вершинам мастерства</w:t>
+      <w:r>
+        <w:rPr>
+          <w:rFonts w:ascii="Times New Roman" w:hAnsi="Times New Roman" w:cs="Times New Roman"/>
+          <w:sz w:val="24"/>
+          <w:szCs w:val="24"/>
+        </w:rPr>
+        <w:t>Рамальо Лучано - Python. К вершинам мастерства</w:t>
       </w:r>
     </w:p>
     <w:p>
@@ -316,59 +226,13 @@
           <w:szCs w:val="24"/>
         </w:rPr>
       </w:pPr>
-      <w:proofErr w:type="spellStart"/>
-      <w:r>
-        <w:rPr>
-          <w:rFonts w:ascii="Times New Roman" w:hAnsi="Times New Roman" w:cs="Times New Roman"/>
-          <w:sz w:val="24"/>
-          <w:szCs w:val="24"/>
-        </w:rPr>
-        <w:t>Форсье</w:t>
-      </w:r>
-      <w:proofErr w:type="spellEnd"/>
-      <w:r>
-        <w:rPr>
-          <w:rFonts w:ascii="Times New Roman" w:hAnsi="Times New Roman" w:cs="Times New Roman"/>
-          <w:sz w:val="24"/>
-          <w:szCs w:val="24"/>
-        </w:rPr>
-        <w:t xml:space="preserve"> Д., </w:t>
-      </w:r>
-      <w:proofErr w:type="spellStart"/>
-      <w:r>
-        <w:rPr>
-          <w:rFonts w:ascii="Times New Roman" w:hAnsi="Times New Roman" w:cs="Times New Roman"/>
-          <w:sz w:val="24"/>
-          <w:szCs w:val="24"/>
-        </w:rPr>
-        <w:t>Биссекс</w:t>
-      </w:r>
-      <w:proofErr w:type="spellEnd"/>
-      <w:r>
-        <w:rPr>
-          <w:rFonts w:ascii="Times New Roman" w:hAnsi="Times New Roman" w:cs="Times New Roman"/>
-          <w:sz w:val="24"/>
-          <w:szCs w:val="24"/>
-        </w:rPr>
-        <w:t xml:space="preserve"> П., Чан. У, - </w:t>
-      </w:r>
-      <w:proofErr w:type="spellStart"/>
-      <w:r>
-        <w:rPr>
-          <w:rFonts w:ascii="Times New Roman" w:hAnsi="Times New Roman" w:cs="Times New Roman"/>
-          <w:sz w:val="24"/>
-          <w:szCs w:val="24"/>
-        </w:rPr>
-        <w:t>Django</w:t>
-      </w:r>
-      <w:proofErr w:type="spellEnd"/>
-      <w:r>
-        <w:rPr>
-          <w:rFonts w:ascii="Times New Roman" w:hAnsi="Times New Roman" w:cs="Times New Roman"/>
-          <w:sz w:val="24"/>
-          <w:szCs w:val="24"/>
-        </w:rPr>
-        <w:t>. Разработка веб-приложений на Python</w:t>
+      <w:r>
+        <w:rPr>
+          <w:rFonts w:ascii="Times New Roman" w:hAnsi="Times New Roman" w:cs="Times New Roman"/>
+          <w:sz w:val="24"/>
+          <w:szCs w:val="24"/>
+        </w:rPr>
+        <w:t>Форсье Д., Биссекс П., Чан. У, - Django. Разработка веб-приложений на Python</w:t>
       </w:r>
     </w:p>
     <w:p>
@@ -414,43 +278,7 @@
           <w:sz w:val="24"/>
           <w:szCs w:val="24"/>
         </w:rPr>
-        <w:t xml:space="preserve">Коэльо </w:t>
-      </w:r>
-      <w:proofErr w:type="gramStart"/>
-      <w:r>
-        <w:rPr>
-          <w:rFonts w:ascii="Times New Roman" w:hAnsi="Times New Roman" w:cs="Times New Roman"/>
-          <w:sz w:val="24"/>
-          <w:szCs w:val="24"/>
-        </w:rPr>
-        <w:t>Л.П.</w:t>
-      </w:r>
-      <w:proofErr w:type="gramEnd"/>
-      <w:r>
-        <w:rPr>
-          <w:rFonts w:ascii="Times New Roman" w:hAnsi="Times New Roman" w:cs="Times New Roman"/>
-          <w:sz w:val="24"/>
-          <w:szCs w:val="24"/>
-        </w:rPr>
-        <w:t xml:space="preserve">, Ричард. В, Построение </w:t>
-      </w:r>
-      <w:proofErr w:type="spellStart"/>
-      <w:r>
-        <w:rPr>
-          <w:rFonts w:ascii="Times New Roman" w:hAnsi="Times New Roman" w:cs="Times New Roman"/>
-          <w:sz w:val="24"/>
-          <w:szCs w:val="24"/>
-        </w:rPr>
-        <w:t>сиcтем</w:t>
-      </w:r>
-      <w:proofErr w:type="spellEnd"/>
-      <w:r>
-        <w:rPr>
-          <w:rFonts w:ascii="Times New Roman" w:hAnsi="Times New Roman" w:cs="Times New Roman"/>
-          <w:sz w:val="24"/>
-          <w:szCs w:val="24"/>
-        </w:rPr>
-        <w:t xml:space="preserve"> машинного обучения на языке Python</w:t>
+        <w:t>Коэльо Л.П., Ричард. В, Построение сиcтем машинного обучения на языке Python</w:t>
       </w:r>
     </w:p>
     <w:p>
@@ -1122,7 +950,6 @@
         <w:br/>
       </w:r>
       <w:hyperlink r:id="rId28" w:history="1">
-        <w:proofErr w:type="spellStart"/>
         <w:r>
           <w:rPr>
             <w:rStyle w:val="a3"/>
@@ -1133,7 +960,6 @@
           </w:rPr>
           <w:t>Python</w:t>
         </w:r>
-        <w:proofErr w:type="spellEnd"/>
       </w:hyperlink>
       <w:hyperlink r:id="rId29" w:history="1">
         <w:r>
@@ -1244,25 +1070,7 @@
             <w:sz w:val="24"/>
             <w:szCs w:val="24"/>
           </w:rPr>
-          <w:t>Доклад п</w:t>
-        </w:r>
-        <w:r>
-          <w:rPr>
-            <w:rStyle w:val="a3"/>
-            <w:rFonts w:ascii="Times New Roman" w:hAnsi="Times New Roman" w:cs="Times New Roman"/>
-            <w:sz w:val="24"/>
-            <w:szCs w:val="24"/>
-          </w:rPr>
-          <w:t>о</w:t>
-        </w:r>
-        <w:r>
-          <w:rPr>
-            <w:rStyle w:val="a3"/>
-            <w:rFonts w:ascii="Times New Roman" w:hAnsi="Times New Roman" w:cs="Times New Roman"/>
-            <w:sz w:val="24"/>
-            <w:szCs w:val="24"/>
-          </w:rPr>
-          <w:t xml:space="preserve"> </w:t>
+          <w:t xml:space="preserve">Доклад по </w:t>
         </w:r>
       </w:hyperlink>
       <w:hyperlink r:id="rId36" w:history="1">
@@ -1614,27 +1422,7 @@
           <w:szCs w:val="24"/>
           <w:lang w:val="en-US"/>
         </w:rPr>
-        <w:t xml:space="preserve"> Python" "Dive </w:t>
-      </w:r>
-      <w:proofErr w:type="gramStart"/>
-      <w:r>
-        <w:rPr>
-          <w:rFonts w:ascii="Times New Roman" w:hAnsi="Times New Roman" w:cs="Times New Roman"/>
-          <w:sz w:val="24"/>
-          <w:szCs w:val="24"/>
-          <w:lang w:val="en-US"/>
-        </w:rPr>
-        <w:t>Into</w:t>
-      </w:r>
-      <w:proofErr w:type="gramEnd"/>
-      <w:r>
-        <w:rPr>
-          <w:rFonts w:ascii="Times New Roman" w:hAnsi="Times New Roman" w:cs="Times New Roman"/>
-          <w:sz w:val="24"/>
-          <w:szCs w:val="24"/>
-          <w:lang w:val="en-US"/>
-        </w:rPr>
-        <w:t xml:space="preserve"> Python", </w:t>
+        <w:t xml:space="preserve"> Python" "Dive Into Python", </w:t>
       </w:r>
       <w:hyperlink r:id="rId50" w:history="1">
         <w:r>
@@ -1711,18 +1499,16 @@
           <w:rFonts w:ascii="Times New Roman" w:hAnsi="Times New Roman" w:cs="Times New Roman"/>
           <w:sz w:val="24"/>
           <w:szCs w:val="24"/>
-          <w:lang w:val="en-US"/>
-        </w:rPr>
-      </w:pPr>
-    </w:p>
-    <w:p>
-      <w:pPr>
-        <w:spacing w:after="0" w:line="240" w:lineRule="auto"/>
-        <w:rPr>
-          <w:rFonts w:ascii="Times New Roman" w:hAnsi="Times New Roman" w:cs="Times New Roman"/>
-          <w:sz w:val="24"/>
-          <w:szCs w:val="24"/>
-          <w:lang w:val="en-US"/>
+        </w:rPr>
+      </w:pPr>
+    </w:p>
+    <w:p>
+      <w:pPr>
+        <w:spacing w:after="0" w:line="240" w:lineRule="auto"/>
+        <w:rPr>
+          <w:rFonts w:ascii="Times New Roman" w:hAnsi="Times New Roman" w:cs="Times New Roman"/>
+          <w:sz w:val="24"/>
+          <w:szCs w:val="24"/>
         </w:rPr>
       </w:pPr>
     </w:p>
@@ -1762,25 +1548,7 @@
           <w:sz w:val="24"/>
           <w:szCs w:val="24"/>
         </w:rPr>
-        <w:t xml:space="preserve">Понимаем декораторы в </w:t>
-      </w:r>
-      <w:proofErr w:type="spellStart"/>
-      <w:r>
-        <w:rPr>
-          <w:rFonts w:ascii="Times New Roman" w:hAnsi="Times New Roman" w:cs="Times New Roman"/>
-          <w:sz w:val="24"/>
-          <w:szCs w:val="24"/>
-        </w:rPr>
-        <w:t>Python'e</w:t>
-      </w:r>
-      <w:proofErr w:type="spellEnd"/>
-      <w:r>
-        <w:rPr>
-          <w:rFonts w:ascii="Times New Roman" w:hAnsi="Times New Roman" w:cs="Times New Roman"/>
-          <w:sz w:val="24"/>
-          <w:szCs w:val="24"/>
-        </w:rPr>
-        <w:t>, шаг за шагом. </w:t>
+        <w:t>Понимаем декораторы в Python'e, шаг за шагом. </w:t>
       </w:r>
       <w:hyperlink r:id="rId52" w:history="1">
         <w:r>
@@ -1889,7 +1657,6 @@
         </w:r>
       </w:hyperlink>
       <w:hyperlink r:id="rId58" w:history="1">
-        <w:proofErr w:type="spellStart"/>
         <w:r>
           <w:rPr>
             <w:rStyle w:val="a3"/>
@@ -1899,7 +1666,6 @@
           </w:rPr>
           <w:t>cached_property</w:t>
         </w:r>
-        <w:proofErr w:type="spellEnd"/>
       </w:hyperlink>
     </w:p>
     <w:p>
@@ -2159,13 +1925,330 @@
       <w:pPr>
         <w:spacing w:after="0" w:line="240" w:lineRule="auto"/>
         <w:rPr>
+          <w:rStyle w:val="a3"/>
+          <w:rFonts w:ascii="Times New Roman" w:hAnsi="Times New Roman" w:cs="Times New Roman"/>
+          <w:sz w:val="24"/>
+          <w:szCs w:val="24"/>
+        </w:rPr>
+      </w:pPr>
+      <w:hyperlink r:id="rId65" w:history="1">
+        <w:r>
+          <w:rPr>
+            <w:rStyle w:val="a3"/>
+            <w:rFonts w:ascii="Times New Roman" w:hAnsi="Times New Roman" w:cs="Times New Roman"/>
+            <w:sz w:val="24"/>
+            <w:szCs w:val="24"/>
+            <w:lang w:val="en-US"/>
+          </w:rPr>
+          <w:t>https</w:t>
+        </w:r>
+        <w:r>
+          <w:rPr>
+            <w:rStyle w:val="a3"/>
+            <w:rFonts w:ascii="Times New Roman" w:hAnsi="Times New Roman" w:cs="Times New Roman"/>
+            <w:sz w:val="24"/>
+            <w:szCs w:val="24"/>
+          </w:rPr>
+          <w:t>://</w:t>
+        </w:r>
+        <w:r>
+          <w:rPr>
+            <w:rStyle w:val="a3"/>
+            <w:rFonts w:ascii="Times New Roman" w:hAnsi="Times New Roman" w:cs="Times New Roman"/>
+            <w:sz w:val="24"/>
+            <w:szCs w:val="24"/>
+            <w:lang w:val="en-US"/>
+          </w:rPr>
+          <w:t>www</w:t>
+        </w:r>
+        <w:r>
+          <w:rPr>
+            <w:rStyle w:val="a3"/>
+            <w:rFonts w:ascii="Times New Roman" w:hAnsi="Times New Roman" w:cs="Times New Roman"/>
+            <w:sz w:val="24"/>
+            <w:szCs w:val="24"/>
+          </w:rPr>
+          <w:t>.</w:t>
+        </w:r>
+        <w:r>
+          <w:rPr>
+            <w:rStyle w:val="a3"/>
+            <w:rFonts w:ascii="Times New Roman" w:hAnsi="Times New Roman" w:cs="Times New Roman"/>
+            <w:sz w:val="24"/>
+            <w:szCs w:val="24"/>
+            <w:lang w:val="en-US"/>
+          </w:rPr>
+          <w:t>youtube</w:t>
+        </w:r>
+        <w:r>
+          <w:rPr>
+            <w:rStyle w:val="a3"/>
+            <w:rFonts w:ascii="Times New Roman" w:hAnsi="Times New Roman" w:cs="Times New Roman"/>
+            <w:sz w:val="24"/>
+            <w:szCs w:val="24"/>
+          </w:rPr>
+          <w:t>.</w:t>
+        </w:r>
+        <w:r>
+          <w:rPr>
+            <w:rStyle w:val="a3"/>
+            <w:rFonts w:ascii="Times New Roman" w:hAnsi="Times New Roman" w:cs="Times New Roman"/>
+            <w:sz w:val="24"/>
+            <w:szCs w:val="24"/>
+            <w:lang w:val="en-US"/>
+          </w:rPr>
+          <w:t>com</w:t>
+        </w:r>
+        <w:r>
+          <w:rPr>
+            <w:rStyle w:val="a3"/>
+            <w:rFonts w:ascii="Times New Roman" w:hAnsi="Times New Roman" w:cs="Times New Roman"/>
+            <w:sz w:val="24"/>
+            <w:szCs w:val="24"/>
+          </w:rPr>
+          <w:t>/</w:t>
+        </w:r>
+        <w:r>
+          <w:rPr>
+            <w:rStyle w:val="a3"/>
+            <w:rFonts w:ascii="Times New Roman" w:hAnsi="Times New Roman" w:cs="Times New Roman"/>
+            <w:sz w:val="24"/>
+            <w:szCs w:val="24"/>
+            <w:lang w:val="en-US"/>
+          </w:rPr>
+          <w:t>watch</w:t>
+        </w:r>
+        <w:r>
+          <w:rPr>
+            <w:rStyle w:val="a3"/>
+            <w:rFonts w:ascii="Times New Roman" w:hAnsi="Times New Roman" w:cs="Times New Roman"/>
+            <w:sz w:val="24"/>
+            <w:szCs w:val="24"/>
+          </w:rPr>
+          <w:t>?</w:t>
+        </w:r>
+        <w:r>
+          <w:rPr>
+            <w:rStyle w:val="a3"/>
+            <w:rFonts w:ascii="Times New Roman" w:hAnsi="Times New Roman" w:cs="Times New Roman"/>
+            <w:sz w:val="24"/>
+            <w:szCs w:val="24"/>
+            <w:lang w:val="en-US"/>
+          </w:rPr>
+          <w:t>v</w:t>
+        </w:r>
+        <w:r>
+          <w:rPr>
+            <w:rStyle w:val="a3"/>
+            <w:rFonts w:ascii="Times New Roman" w:hAnsi="Times New Roman" w:cs="Times New Roman"/>
+            <w:sz w:val="24"/>
+            <w:szCs w:val="24"/>
+          </w:rPr>
+          <w:t>=</w:t>
+        </w:r>
+        <w:r>
+          <w:rPr>
+            <w:rStyle w:val="a3"/>
+            <w:rFonts w:ascii="Times New Roman" w:hAnsi="Times New Roman" w:cs="Times New Roman"/>
+            <w:sz w:val="24"/>
+            <w:szCs w:val="24"/>
+            <w:lang w:val="en-US"/>
+          </w:rPr>
+          <w:t>mGLJLNd</w:t>
+        </w:r>
+        <w:r>
+          <w:rPr>
+            <w:rStyle w:val="a3"/>
+            <w:rFonts w:ascii="Times New Roman" w:hAnsi="Times New Roman" w:cs="Times New Roman"/>
+            <w:sz w:val="24"/>
+            <w:szCs w:val="24"/>
+          </w:rPr>
+          <w:t>1</w:t>
+        </w:r>
+        <w:r>
+          <w:rPr>
+            <w:rStyle w:val="a3"/>
+            <w:rFonts w:ascii="Times New Roman" w:hAnsi="Times New Roman" w:cs="Times New Roman"/>
+            <w:sz w:val="24"/>
+            <w:szCs w:val="24"/>
+            <w:lang w:val="en-US"/>
+          </w:rPr>
+          <w:t>oLE</w:t>
+        </w:r>
+        <w:r>
+          <w:rPr>
+            <w:rStyle w:val="a3"/>
+            <w:rFonts w:ascii="Times New Roman" w:hAnsi="Times New Roman" w:cs="Times New Roman"/>
+            <w:sz w:val="24"/>
+            <w:szCs w:val="24"/>
+          </w:rPr>
+          <w:t>&amp;</w:t>
+        </w:r>
+        <w:r>
+          <w:rPr>
+            <w:rStyle w:val="a3"/>
+            <w:rFonts w:ascii="Times New Roman" w:hAnsi="Times New Roman" w:cs="Times New Roman"/>
+            <w:sz w:val="24"/>
+            <w:szCs w:val="24"/>
+            <w:lang w:val="en-US"/>
+          </w:rPr>
+          <w:t>list</w:t>
+        </w:r>
+        <w:r>
+          <w:rPr>
+            <w:rStyle w:val="a3"/>
+            <w:rFonts w:ascii="Times New Roman" w:hAnsi="Times New Roman" w:cs="Times New Roman"/>
+            <w:sz w:val="24"/>
+            <w:szCs w:val="24"/>
+          </w:rPr>
+          <w:t>=</w:t>
+        </w:r>
+        <w:r>
+          <w:rPr>
+            <w:rStyle w:val="a3"/>
+            <w:rFonts w:ascii="Times New Roman" w:hAnsi="Times New Roman" w:cs="Times New Roman"/>
+            <w:sz w:val="24"/>
+            <w:szCs w:val="24"/>
+            <w:lang w:val="en-US"/>
+          </w:rPr>
+          <w:t>PLqYhGsQ</w:t>
+        </w:r>
+        <w:r>
+          <w:rPr>
+            <w:rStyle w:val="a3"/>
+            <w:rFonts w:ascii="Times New Roman" w:hAnsi="Times New Roman" w:cs="Times New Roman"/>
+            <w:sz w:val="24"/>
+            <w:szCs w:val="24"/>
+          </w:rPr>
+          <w:t>9</w:t>
+        </w:r>
+        <w:r>
+          <w:rPr>
+            <w:rStyle w:val="a3"/>
+            <w:rFonts w:ascii="Times New Roman" w:hAnsi="Times New Roman" w:cs="Times New Roman"/>
+            <w:sz w:val="24"/>
+            <w:szCs w:val="24"/>
+            <w:lang w:val="en-US"/>
+          </w:rPr>
+          <w:t>iSEr</w:t>
+        </w:r>
+        <w:r>
+          <w:rPr>
+            <w:rStyle w:val="a3"/>
+            <w:rFonts w:ascii="Times New Roman" w:hAnsi="Times New Roman" w:cs="Times New Roman"/>
+            <w:sz w:val="24"/>
+            <w:szCs w:val="24"/>
+          </w:rPr>
+          <w:t>5</w:t>
+        </w:r>
+        <w:r>
+          <w:rPr>
+            <w:rStyle w:val="a3"/>
+            <w:rFonts w:ascii="Times New Roman" w:hAnsi="Times New Roman" w:cs="Times New Roman"/>
+            <w:sz w:val="24"/>
+            <w:szCs w:val="24"/>
+            <w:lang w:val="en-US"/>
+          </w:rPr>
+          <w:t>QuB</w:t>
+        </w:r>
+        <w:r>
+          <w:rPr>
+            <w:rStyle w:val="a3"/>
+            <w:rFonts w:ascii="Times New Roman" w:hAnsi="Times New Roman" w:cs="Times New Roman"/>
+            <w:sz w:val="24"/>
+            <w:szCs w:val="24"/>
+          </w:rPr>
+          <w:t>6</w:t>
+        </w:r>
+        <w:r>
+          <w:rPr>
+            <w:rStyle w:val="a3"/>
+            <w:rFonts w:ascii="Times New Roman" w:hAnsi="Times New Roman" w:cs="Times New Roman"/>
+            <w:sz w:val="24"/>
+            <w:szCs w:val="24"/>
+            <w:lang w:val="en-US"/>
+          </w:rPr>
+          <w:t>iaFDaBKASEplx</w:t>
+        </w:r>
+        <w:r>
+          <w:rPr>
+            <w:rStyle w:val="a3"/>
+            <w:rFonts w:ascii="Times New Roman" w:hAnsi="Times New Roman" w:cs="Times New Roman"/>
+            <w:sz w:val="24"/>
+            <w:szCs w:val="24"/>
+          </w:rPr>
+          <w:t>2</w:t>
+        </w:r>
+        <w:r>
+          <w:rPr>
+            <w:rStyle w:val="a3"/>
+            <w:rFonts w:ascii="Times New Roman" w:hAnsi="Times New Roman" w:cs="Times New Roman"/>
+            <w:sz w:val="24"/>
+            <w:szCs w:val="24"/>
+            <w:lang w:val="en-US"/>
+          </w:rPr>
+          <w:t>kx</w:t>
+        </w:r>
+        <w:r>
+          <w:rPr>
+            <w:rStyle w:val="a3"/>
+            <w:rFonts w:ascii="Times New Roman" w:hAnsi="Times New Roman" w:cs="Times New Roman"/>
+            <w:sz w:val="24"/>
+            <w:szCs w:val="24"/>
+          </w:rPr>
+          <w:t>&amp;</w:t>
+        </w:r>
+        <w:r>
+          <w:rPr>
+            <w:rStyle w:val="a3"/>
+            <w:rFonts w:ascii="Times New Roman" w:hAnsi="Times New Roman" w:cs="Times New Roman"/>
+            <w:sz w:val="24"/>
+            <w:szCs w:val="24"/>
+            <w:lang w:val="en-US"/>
+          </w:rPr>
+          <w:t>index</w:t>
+        </w:r>
+        <w:r>
+          <w:rPr>
+            <w:rStyle w:val="a3"/>
+            <w:rFonts w:ascii="Times New Roman" w:hAnsi="Times New Roman" w:cs="Times New Roman"/>
+            <w:sz w:val="24"/>
+            <w:szCs w:val="24"/>
+          </w:rPr>
+          <w:t>=8</w:t>
+        </w:r>
+      </w:hyperlink>
+    </w:p>
+    <w:p>
+      <w:pPr>
+        <w:spacing w:after="0" w:line="240" w:lineRule="auto"/>
+        <w:rPr>
           <w:rFonts w:ascii="Times New Roman" w:hAnsi="Times New Roman" w:cs="Times New Roman"/>
           <w:sz w:val="24"/>
           <w:szCs w:val="24"/>
           <w:u w:val="single"/>
         </w:rPr>
       </w:pPr>
-      <w:hyperlink r:id="rId65" w:history="1">
+      <w:r>
+        <w:rPr>
+          <w:rFonts w:ascii="Times New Roman" w:hAnsi="Times New Roman" w:cs="Times New Roman"/>
+          <w:sz w:val="24"/>
+          <w:szCs w:val="24"/>
+          <w:u w:val="single"/>
+        </w:rPr>
+        <w:t>https://habr.com/ru/post/587592/</w:t>
+      </w:r>
+    </w:p>
+    <w:p>
+      <w:pPr>
+        <w:spacing w:after="0" w:line="240" w:lineRule="auto"/>
+        <w:rPr>
+          <w:rStyle w:val="a3"/>
+          <w:sz w:val="24"/>
+          <w:szCs w:val="24"/>
+        </w:rPr>
+      </w:pPr>
+      <w:hyperlink r:id="rId66" w:history="1">
         <w:r>
           <w:rPr>
             <w:rStyle w:val="a3"/>
@@ -2193,7 +2276,7 @@
             <w:szCs w:val="24"/>
             <w:lang w:val="en-US"/>
           </w:rPr>
-          <w:t>www</w:t>
+          <w:t>habr</w:t>
         </w:r>
         <w:r>
           <w:rPr>
@@ -2204,18 +2287,104 @@
           </w:rPr>
           <w:t>.</w:t>
         </w:r>
-        <w:proofErr w:type="spellStart"/>
-        <w:r>
-          <w:rPr>
-            <w:rStyle w:val="a3"/>
-            <w:rFonts w:ascii="Times New Roman" w:hAnsi="Times New Roman" w:cs="Times New Roman"/>
-            <w:sz w:val="24"/>
-            <w:szCs w:val="24"/>
-            <w:lang w:val="en-US"/>
-          </w:rPr>
-          <w:t>youtube</w:t>
-        </w:r>
-        <w:proofErr w:type="spellEnd"/>
+        <w:r>
+          <w:rPr>
+            <w:rStyle w:val="a3"/>
+            <w:rFonts w:ascii="Times New Roman" w:hAnsi="Times New Roman" w:cs="Times New Roman"/>
+            <w:sz w:val="24"/>
+            <w:szCs w:val="24"/>
+            <w:lang w:val="en-US"/>
+          </w:rPr>
+          <w:t>com</w:t>
+        </w:r>
+        <w:r>
+          <w:rPr>
+            <w:rStyle w:val="a3"/>
+            <w:rFonts w:ascii="Times New Roman" w:hAnsi="Times New Roman" w:cs="Times New Roman"/>
+            <w:sz w:val="24"/>
+            <w:szCs w:val="24"/>
+          </w:rPr>
+          <w:t>/</w:t>
+        </w:r>
+        <w:r>
+          <w:rPr>
+            <w:rStyle w:val="a3"/>
+            <w:rFonts w:ascii="Times New Roman" w:hAnsi="Times New Roman" w:cs="Times New Roman"/>
+            <w:sz w:val="24"/>
+            <w:szCs w:val="24"/>
+            <w:lang w:val="en-US"/>
+          </w:rPr>
+          <w:t>ru</w:t>
+        </w:r>
+        <w:r>
+          <w:rPr>
+            <w:rStyle w:val="a3"/>
+            <w:rFonts w:ascii="Times New Roman" w:hAnsi="Times New Roman" w:cs="Times New Roman"/>
+            <w:sz w:val="24"/>
+            <w:szCs w:val="24"/>
+          </w:rPr>
+          <w:t>/</w:t>
+        </w:r>
+        <w:r>
+          <w:rPr>
+            <w:rStyle w:val="a3"/>
+            <w:rFonts w:ascii="Times New Roman" w:hAnsi="Times New Roman" w:cs="Times New Roman"/>
+            <w:sz w:val="24"/>
+            <w:szCs w:val="24"/>
+            <w:lang w:val="en-US"/>
+          </w:rPr>
+          <w:t>post</w:t>
+        </w:r>
+        <w:r>
+          <w:rPr>
+            <w:rStyle w:val="a3"/>
+            <w:rFonts w:ascii="Times New Roman" w:hAnsi="Times New Roman" w:cs="Times New Roman"/>
+            <w:sz w:val="24"/>
+            <w:szCs w:val="24"/>
+          </w:rPr>
+          <w:t>/326880/</w:t>
+        </w:r>
+      </w:hyperlink>
+    </w:p>
+    <w:p>
+      <w:pPr>
+        <w:spacing w:after="0" w:line="240" w:lineRule="auto"/>
+        <w:rPr>
+          <w:rStyle w:val="a3"/>
+          <w:sz w:val="24"/>
+          <w:szCs w:val="24"/>
+        </w:rPr>
+      </w:pPr>
+      <w:hyperlink r:id="rId67" w:history="1">
+        <w:r>
+          <w:rPr>
+            <w:rStyle w:val="a3"/>
+            <w:rFonts w:ascii="Times New Roman" w:hAnsi="Times New Roman" w:cs="Times New Roman"/>
+            <w:sz w:val="24"/>
+            <w:szCs w:val="24"/>
+            <w:lang w:val="en-US"/>
+          </w:rPr>
+          <w:t>https</w:t>
+        </w:r>
+        <w:r>
+          <w:rPr>
+            <w:rStyle w:val="a3"/>
+            <w:rFonts w:ascii="Times New Roman" w:hAnsi="Times New Roman" w:cs="Times New Roman"/>
+            <w:sz w:val="24"/>
+            <w:szCs w:val="24"/>
+          </w:rPr>
+          <w:t>://</w:t>
+        </w:r>
+        <w:r>
+          <w:rPr>
+            <w:rStyle w:val="a3"/>
+            <w:rFonts w:ascii="Times New Roman" w:hAnsi="Times New Roman" w:cs="Times New Roman"/>
+            <w:sz w:val="24"/>
+            <w:szCs w:val="24"/>
+            <w:lang w:val="en-US"/>
+          </w:rPr>
+          <w:t>habr</w:t>
+        </w:r>
         <w:r>
           <w:rPr>
             <w:rStyle w:val="a3"/>
@@ -2252,220 +2421,151 @@
             <w:szCs w:val="24"/>
             <w:lang w:val="en-US"/>
           </w:rPr>
-          <w:t>watch</w:t>
-        </w:r>
-        <w:r>
-          <w:rPr>
-            <w:rStyle w:val="a3"/>
-            <w:rFonts w:ascii="Times New Roman" w:hAnsi="Times New Roman" w:cs="Times New Roman"/>
-            <w:sz w:val="24"/>
-            <w:szCs w:val="24"/>
-          </w:rPr>
-          <w:t>?</w:t>
-        </w:r>
-        <w:r>
-          <w:rPr>
-            <w:rStyle w:val="a3"/>
-            <w:rFonts w:ascii="Times New Roman" w:hAnsi="Times New Roman" w:cs="Times New Roman"/>
-            <w:sz w:val="24"/>
-            <w:szCs w:val="24"/>
-            <w:lang w:val="en-US"/>
-          </w:rPr>
-          <w:t>v</w:t>
-        </w:r>
-        <w:r>
-          <w:rPr>
-            <w:rStyle w:val="a3"/>
-            <w:rFonts w:ascii="Times New Roman" w:hAnsi="Times New Roman" w:cs="Times New Roman"/>
-            <w:sz w:val="24"/>
-            <w:szCs w:val="24"/>
-          </w:rPr>
-          <w:t>=</w:t>
-        </w:r>
-        <w:proofErr w:type="spellStart"/>
-        <w:r>
-          <w:rPr>
-            <w:rStyle w:val="a3"/>
-            <w:rFonts w:ascii="Times New Roman" w:hAnsi="Times New Roman" w:cs="Times New Roman"/>
-            <w:sz w:val="24"/>
-            <w:szCs w:val="24"/>
-            <w:lang w:val="en-US"/>
-          </w:rPr>
-          <w:t>mGLJLNd</w:t>
-        </w:r>
-        <w:proofErr w:type="spellEnd"/>
-        <w:r>
-          <w:rPr>
-            <w:rStyle w:val="a3"/>
-            <w:rFonts w:ascii="Times New Roman" w:hAnsi="Times New Roman" w:cs="Times New Roman"/>
-            <w:sz w:val="24"/>
-            <w:szCs w:val="24"/>
-          </w:rPr>
-          <w:t>1</w:t>
-        </w:r>
-        <w:proofErr w:type="spellStart"/>
-        <w:r>
-          <w:rPr>
-            <w:rStyle w:val="a3"/>
-            <w:rFonts w:ascii="Times New Roman" w:hAnsi="Times New Roman" w:cs="Times New Roman"/>
-            <w:sz w:val="24"/>
-            <w:szCs w:val="24"/>
-            <w:lang w:val="en-US"/>
-          </w:rPr>
-          <w:t>oLE</w:t>
-        </w:r>
-        <w:proofErr w:type="spellEnd"/>
-        <w:r>
-          <w:rPr>
-            <w:rStyle w:val="a3"/>
-            <w:rFonts w:ascii="Times New Roman" w:hAnsi="Times New Roman" w:cs="Times New Roman"/>
-            <w:sz w:val="24"/>
-            <w:szCs w:val="24"/>
-          </w:rPr>
-          <w:t>&amp;</w:t>
-        </w:r>
-        <w:r>
-          <w:rPr>
-            <w:rStyle w:val="a3"/>
-            <w:rFonts w:ascii="Times New Roman" w:hAnsi="Times New Roman" w:cs="Times New Roman"/>
-            <w:sz w:val="24"/>
-            <w:szCs w:val="24"/>
-            <w:lang w:val="en-US"/>
-          </w:rPr>
-          <w:t>list</w:t>
-        </w:r>
-        <w:r>
-          <w:rPr>
-            <w:rStyle w:val="a3"/>
-            <w:rFonts w:ascii="Times New Roman" w:hAnsi="Times New Roman" w:cs="Times New Roman"/>
-            <w:sz w:val="24"/>
-            <w:szCs w:val="24"/>
-          </w:rPr>
-          <w:t>=</w:t>
-        </w:r>
-        <w:proofErr w:type="spellStart"/>
-        <w:r>
-          <w:rPr>
-            <w:rStyle w:val="a3"/>
-            <w:rFonts w:ascii="Times New Roman" w:hAnsi="Times New Roman" w:cs="Times New Roman"/>
-            <w:sz w:val="24"/>
-            <w:szCs w:val="24"/>
-            <w:lang w:val="en-US"/>
-          </w:rPr>
-          <w:t>PLqYhGsQ</w:t>
-        </w:r>
-        <w:proofErr w:type="spellEnd"/>
-        <w:r>
-          <w:rPr>
-            <w:rStyle w:val="a3"/>
-            <w:rFonts w:ascii="Times New Roman" w:hAnsi="Times New Roman" w:cs="Times New Roman"/>
-            <w:sz w:val="24"/>
-            <w:szCs w:val="24"/>
-          </w:rPr>
-          <w:t>9</w:t>
-        </w:r>
-        <w:proofErr w:type="spellStart"/>
-        <w:r>
-          <w:rPr>
-            <w:rStyle w:val="a3"/>
-            <w:rFonts w:ascii="Times New Roman" w:hAnsi="Times New Roman" w:cs="Times New Roman"/>
-            <w:sz w:val="24"/>
-            <w:szCs w:val="24"/>
-            <w:lang w:val="en-US"/>
-          </w:rPr>
-          <w:t>iSEr</w:t>
-        </w:r>
-        <w:proofErr w:type="spellEnd"/>
-        <w:r>
-          <w:rPr>
-            <w:rStyle w:val="a3"/>
-            <w:rFonts w:ascii="Times New Roman" w:hAnsi="Times New Roman" w:cs="Times New Roman"/>
-            <w:sz w:val="24"/>
-            <w:szCs w:val="24"/>
-          </w:rPr>
-          <w:t>5</w:t>
-        </w:r>
-        <w:proofErr w:type="spellStart"/>
-        <w:r>
-          <w:rPr>
-            <w:rStyle w:val="a3"/>
-            <w:rFonts w:ascii="Times New Roman" w:hAnsi="Times New Roman" w:cs="Times New Roman"/>
-            <w:sz w:val="24"/>
-            <w:szCs w:val="24"/>
-            <w:lang w:val="en-US"/>
-          </w:rPr>
-          <w:t>QuB</w:t>
-        </w:r>
-        <w:proofErr w:type="spellEnd"/>
-        <w:r>
-          <w:rPr>
-            <w:rStyle w:val="a3"/>
-            <w:rFonts w:ascii="Times New Roman" w:hAnsi="Times New Roman" w:cs="Times New Roman"/>
-            <w:sz w:val="24"/>
-            <w:szCs w:val="24"/>
-          </w:rPr>
-          <w:t>6</w:t>
-        </w:r>
-        <w:proofErr w:type="spellStart"/>
-        <w:r>
-          <w:rPr>
-            <w:rStyle w:val="a3"/>
-            <w:rFonts w:ascii="Times New Roman" w:hAnsi="Times New Roman" w:cs="Times New Roman"/>
-            <w:sz w:val="24"/>
-            <w:szCs w:val="24"/>
-            <w:lang w:val="en-US"/>
-          </w:rPr>
-          <w:t>iaFDaBKASEplx</w:t>
-        </w:r>
-        <w:proofErr w:type="spellEnd"/>
-        <w:r>
-          <w:rPr>
-            <w:rStyle w:val="a3"/>
-            <w:rFonts w:ascii="Times New Roman" w:hAnsi="Times New Roman" w:cs="Times New Roman"/>
-            <w:sz w:val="24"/>
-            <w:szCs w:val="24"/>
-          </w:rPr>
-          <w:t>2</w:t>
-        </w:r>
-        <w:proofErr w:type="spellStart"/>
-        <w:r>
-          <w:rPr>
-            <w:rStyle w:val="a3"/>
-            <w:rFonts w:ascii="Times New Roman" w:hAnsi="Times New Roman" w:cs="Times New Roman"/>
-            <w:sz w:val="24"/>
-            <w:szCs w:val="24"/>
-            <w:lang w:val="en-US"/>
-          </w:rPr>
-          <w:t>kx</w:t>
-        </w:r>
-        <w:proofErr w:type="spellEnd"/>
-        <w:r>
-          <w:rPr>
-            <w:rStyle w:val="a3"/>
-            <w:rFonts w:ascii="Times New Roman" w:hAnsi="Times New Roman" w:cs="Times New Roman"/>
-            <w:sz w:val="24"/>
-            <w:szCs w:val="24"/>
-          </w:rPr>
-          <w:t>&amp;</w:t>
-        </w:r>
-        <w:r>
-          <w:rPr>
-            <w:rStyle w:val="a3"/>
-            <w:rFonts w:ascii="Times New Roman" w:hAnsi="Times New Roman" w:cs="Times New Roman"/>
-            <w:sz w:val="24"/>
-            <w:szCs w:val="24"/>
-            <w:lang w:val="en-US"/>
-          </w:rPr>
-          <w:t>index</w:t>
-        </w:r>
-        <w:r>
-          <w:rPr>
-            <w:rStyle w:val="a3"/>
-            <w:rFonts w:ascii="Times New Roman" w:hAnsi="Times New Roman" w:cs="Times New Roman"/>
-            <w:sz w:val="24"/>
-            <w:szCs w:val="24"/>
-          </w:rPr>
-          <w:t>=8</w:t>
+          <w:t>ru</w:t>
+        </w:r>
+        <w:r>
+          <w:rPr>
+            <w:rStyle w:val="a3"/>
+            <w:rFonts w:ascii="Times New Roman" w:hAnsi="Times New Roman" w:cs="Times New Roman"/>
+            <w:sz w:val="24"/>
+            <w:szCs w:val="24"/>
+          </w:rPr>
+          <w:t>/</w:t>
+        </w:r>
+        <w:r>
+          <w:rPr>
+            <w:rStyle w:val="a3"/>
+            <w:rFonts w:ascii="Times New Roman" w:hAnsi="Times New Roman" w:cs="Times New Roman"/>
+            <w:sz w:val="24"/>
+            <w:szCs w:val="24"/>
+            <w:lang w:val="en-US"/>
+          </w:rPr>
+          <w:t>company</w:t>
+        </w:r>
+        <w:r>
+          <w:rPr>
+            <w:rStyle w:val="a3"/>
+            <w:rFonts w:ascii="Times New Roman" w:hAnsi="Times New Roman" w:cs="Times New Roman"/>
+            <w:sz w:val="24"/>
+            <w:szCs w:val="24"/>
+          </w:rPr>
+          <w:t>/</w:t>
+        </w:r>
+        <w:r>
+          <w:rPr>
+            <w:rStyle w:val="a3"/>
+            <w:rFonts w:ascii="Times New Roman" w:hAnsi="Times New Roman" w:cs="Times New Roman"/>
+            <w:sz w:val="24"/>
+            <w:szCs w:val="24"/>
+            <w:lang w:val="en-US"/>
+          </w:rPr>
+          <w:t>badoo</w:t>
+        </w:r>
+        <w:r>
+          <w:rPr>
+            <w:rStyle w:val="a3"/>
+            <w:rFonts w:ascii="Times New Roman" w:hAnsi="Times New Roman" w:cs="Times New Roman"/>
+            <w:sz w:val="24"/>
+            <w:szCs w:val="24"/>
+          </w:rPr>
+          <w:t>/</w:t>
+        </w:r>
+        <w:r>
+          <w:rPr>
+            <w:rStyle w:val="a3"/>
+            <w:rFonts w:ascii="Times New Roman" w:hAnsi="Times New Roman" w:cs="Times New Roman"/>
+            <w:sz w:val="24"/>
+            <w:szCs w:val="24"/>
+            <w:lang w:val="en-US"/>
+          </w:rPr>
+          <w:t>blog</w:t>
+        </w:r>
+        <w:r>
+          <w:rPr>
+            <w:rStyle w:val="a3"/>
+            <w:rFonts w:ascii="Times New Roman" w:hAnsi="Times New Roman" w:cs="Times New Roman"/>
+            <w:sz w:val="24"/>
+            <w:szCs w:val="24"/>
+          </w:rPr>
+          <w:t>/333046/</w:t>
+        </w:r>
+      </w:hyperlink>
+    </w:p>
+    <w:p>
+      <w:pPr>
+        <w:spacing w:after="0" w:line="240" w:lineRule="auto"/>
+        <w:rPr>
+          <w:rFonts w:ascii="Times New Roman" w:hAnsi="Times New Roman" w:cs="Times New Roman"/>
+          <w:sz w:val="24"/>
+          <w:szCs w:val="24"/>
+          <w:u w:val="single"/>
+        </w:rPr>
+      </w:pPr>
+    </w:p>
+    <w:p>
+      <w:pPr>
+        <w:spacing w:after="0" w:line="240" w:lineRule="auto"/>
+        <w:rPr>
+          <w:rFonts w:ascii="Times New Roman" w:hAnsi="Times New Roman" w:cs="Times New Roman"/>
+          <w:sz w:val="24"/>
+          <w:szCs w:val="24"/>
+          <w:u w:val="single"/>
+        </w:rPr>
+      </w:pPr>
+    </w:p>
+    <w:p>
+      <w:pPr>
+        <w:spacing w:after="120" w:line="240" w:lineRule="auto"/>
+        <w:rPr>
+          <w:rFonts w:ascii="Times New Roman" w:hAnsi="Times New Roman" w:cs="Times New Roman"/>
+          <w:sz w:val="24"/>
+          <w:szCs w:val="24"/>
+          <w:u w:val="single"/>
+        </w:rPr>
+      </w:pPr>
+      <w:r>
+        <w:rPr>
+          <w:rFonts w:ascii="Times New Roman" w:hAnsi="Times New Roman" w:cs="Times New Roman"/>
+          <w:sz w:val="24"/>
+          <w:szCs w:val="24"/>
+          <w:u w:val="single"/>
+        </w:rPr>
+        <w:t>Базы данных</w:t>
+      </w:r>
+    </w:p>
+    <w:p>
+      <w:pPr>
+        <w:spacing w:after="0" w:line="240" w:lineRule="auto"/>
+        <w:rPr>
+          <w:lang w:val="en-US"/>
+        </w:rPr>
+      </w:pPr>
+      <w:r>
+        <w:rPr>
+          <w:rFonts w:ascii="Times New Roman" w:hAnsi="Times New Roman" w:cs="Times New Roman"/>
+          <w:color w:val="000000" w:themeColor="text1"/>
+          <w:sz w:val="24"/>
+          <w:szCs w:val="24"/>
+          <w:lang w:val="en-US"/>
+        </w:rPr>
+        <w:t>SQL:</w:t>
+      </w:r>
+      <w:r>
+        <w:rPr>
+          <w:lang w:val="en-US"/>
+        </w:rPr>
+        <w:t xml:space="preserve"> </w:t>
+      </w:r>
+      <w:hyperlink r:id="rId68" w:history="1">
+        <w:r>
+          <w:rPr>
+            <w:rStyle w:val="a3"/>
+            <w:rFonts w:ascii="Times New Roman" w:hAnsi="Times New Roman" w:cs="Times New Roman"/>
+            <w:sz w:val="24"/>
+            <w:szCs w:val="24"/>
+            <w:lang w:val="en-US"/>
+          </w:rPr>
+          <w:t>https://vk.com/doc-144191298_524590062</w:t>
         </w:r>
       </w:hyperlink>
     </w:p>
@@ -2474,260 +2574,153 @@
         <w:spacing w:after="0" w:line="240" w:lineRule="auto"/>
         <w:rPr>
           <w:rStyle w:val="a3"/>
-          <w:sz w:val="24"/>
-          <w:szCs w:val="24"/>
-        </w:rPr>
-      </w:pPr>
-      <w:hyperlink r:id="rId66" w:history="1">
-        <w:r>
-          <w:rPr>
-            <w:rStyle w:val="a3"/>
-            <w:rFonts w:ascii="Times New Roman" w:hAnsi="Times New Roman" w:cs="Times New Roman"/>
-            <w:sz w:val="24"/>
-            <w:szCs w:val="24"/>
-            <w:lang w:val="en-US"/>
-          </w:rPr>
-          <w:t>https</w:t>
-        </w:r>
-        <w:r>
-          <w:rPr>
-            <w:rStyle w:val="a3"/>
-            <w:rFonts w:ascii="Times New Roman" w:hAnsi="Times New Roman" w:cs="Times New Roman"/>
-            <w:sz w:val="24"/>
-            <w:szCs w:val="24"/>
-          </w:rPr>
-          <w:t>://</w:t>
-        </w:r>
-        <w:proofErr w:type="spellStart"/>
-        <w:r>
-          <w:rPr>
-            <w:rStyle w:val="a3"/>
-            <w:rFonts w:ascii="Times New Roman" w:hAnsi="Times New Roman" w:cs="Times New Roman"/>
-            <w:sz w:val="24"/>
-            <w:szCs w:val="24"/>
-            <w:lang w:val="en-US"/>
-          </w:rPr>
-          <w:t>habr</w:t>
-        </w:r>
-        <w:proofErr w:type="spellEnd"/>
-        <w:r>
-          <w:rPr>
-            <w:rStyle w:val="a3"/>
-            <w:rFonts w:ascii="Times New Roman" w:hAnsi="Times New Roman" w:cs="Times New Roman"/>
-            <w:sz w:val="24"/>
-            <w:szCs w:val="24"/>
-          </w:rPr>
-          <w:t>.</w:t>
-        </w:r>
-        <w:r>
-          <w:rPr>
-            <w:rStyle w:val="a3"/>
-            <w:rFonts w:ascii="Times New Roman" w:hAnsi="Times New Roman" w:cs="Times New Roman"/>
-            <w:sz w:val="24"/>
-            <w:szCs w:val="24"/>
-            <w:lang w:val="en-US"/>
-          </w:rPr>
-          <w:t>com</w:t>
-        </w:r>
-        <w:r>
-          <w:rPr>
-            <w:rStyle w:val="a3"/>
-            <w:rFonts w:ascii="Times New Roman" w:hAnsi="Times New Roman" w:cs="Times New Roman"/>
-            <w:sz w:val="24"/>
-            <w:szCs w:val="24"/>
-          </w:rPr>
-          <w:t>/</w:t>
-        </w:r>
-        <w:proofErr w:type="spellStart"/>
-        <w:r>
-          <w:rPr>
-            <w:rStyle w:val="a3"/>
-            <w:rFonts w:ascii="Times New Roman" w:hAnsi="Times New Roman" w:cs="Times New Roman"/>
-            <w:sz w:val="24"/>
-            <w:szCs w:val="24"/>
-            <w:lang w:val="en-US"/>
-          </w:rPr>
-          <w:t>ru</w:t>
-        </w:r>
-        <w:proofErr w:type="spellEnd"/>
-        <w:r>
-          <w:rPr>
-            <w:rStyle w:val="a3"/>
-            <w:rFonts w:ascii="Times New Roman" w:hAnsi="Times New Roman" w:cs="Times New Roman"/>
-            <w:sz w:val="24"/>
-            <w:szCs w:val="24"/>
-          </w:rPr>
-          <w:t>/</w:t>
-        </w:r>
-        <w:r>
-          <w:rPr>
-            <w:rStyle w:val="a3"/>
-            <w:rFonts w:ascii="Times New Roman" w:hAnsi="Times New Roman" w:cs="Times New Roman"/>
-            <w:sz w:val="24"/>
-            <w:szCs w:val="24"/>
-            <w:lang w:val="en-US"/>
-          </w:rPr>
-          <w:t>post</w:t>
-        </w:r>
-        <w:r>
-          <w:rPr>
-            <w:rStyle w:val="a3"/>
-            <w:rFonts w:ascii="Times New Roman" w:hAnsi="Times New Roman" w:cs="Times New Roman"/>
-            <w:sz w:val="24"/>
-            <w:szCs w:val="24"/>
-          </w:rPr>
-          <w:t>/326880/</w:t>
-        </w:r>
-      </w:hyperlink>
-    </w:p>
-    <w:p>
-      <w:pPr>
-        <w:spacing w:after="0" w:line="240" w:lineRule="auto"/>
-        <w:rPr>
-          <w:rStyle w:val="a3"/>
-          <w:sz w:val="24"/>
-          <w:szCs w:val="24"/>
-        </w:rPr>
-      </w:pPr>
-      <w:hyperlink r:id="rId67" w:history="1">
-        <w:r>
-          <w:rPr>
-            <w:rStyle w:val="a3"/>
-            <w:rFonts w:ascii="Times New Roman" w:hAnsi="Times New Roman" w:cs="Times New Roman"/>
-            <w:sz w:val="24"/>
-            <w:szCs w:val="24"/>
-            <w:lang w:val="en-US"/>
-          </w:rPr>
-          <w:t>https</w:t>
-        </w:r>
-        <w:r>
-          <w:rPr>
-            <w:rStyle w:val="a3"/>
-            <w:rFonts w:ascii="Times New Roman" w:hAnsi="Times New Roman" w:cs="Times New Roman"/>
-            <w:sz w:val="24"/>
-            <w:szCs w:val="24"/>
-          </w:rPr>
-          <w:t>://</w:t>
-        </w:r>
-        <w:proofErr w:type="spellStart"/>
-        <w:r>
-          <w:rPr>
-            <w:rStyle w:val="a3"/>
-            <w:rFonts w:ascii="Times New Roman" w:hAnsi="Times New Roman" w:cs="Times New Roman"/>
-            <w:sz w:val="24"/>
-            <w:szCs w:val="24"/>
-            <w:lang w:val="en-US"/>
-          </w:rPr>
-          <w:t>habr</w:t>
-        </w:r>
-        <w:proofErr w:type="spellEnd"/>
-        <w:r>
-          <w:rPr>
-            <w:rStyle w:val="a3"/>
-            <w:rFonts w:ascii="Times New Roman" w:hAnsi="Times New Roman" w:cs="Times New Roman"/>
-            <w:sz w:val="24"/>
-            <w:szCs w:val="24"/>
-          </w:rPr>
-          <w:t>.</w:t>
-        </w:r>
-        <w:r>
-          <w:rPr>
-            <w:rStyle w:val="a3"/>
-            <w:rFonts w:ascii="Times New Roman" w:hAnsi="Times New Roman" w:cs="Times New Roman"/>
-            <w:sz w:val="24"/>
-            <w:szCs w:val="24"/>
-            <w:lang w:val="en-US"/>
-          </w:rPr>
-          <w:t>com</w:t>
-        </w:r>
-        <w:r>
-          <w:rPr>
-            <w:rStyle w:val="a3"/>
-            <w:rFonts w:ascii="Times New Roman" w:hAnsi="Times New Roman" w:cs="Times New Roman"/>
-            <w:sz w:val="24"/>
-            <w:szCs w:val="24"/>
-          </w:rPr>
-          <w:t>/</w:t>
-        </w:r>
-        <w:proofErr w:type="spellStart"/>
-        <w:r>
-          <w:rPr>
-            <w:rStyle w:val="a3"/>
-            <w:rFonts w:ascii="Times New Roman" w:hAnsi="Times New Roman" w:cs="Times New Roman"/>
-            <w:sz w:val="24"/>
-            <w:szCs w:val="24"/>
-            <w:lang w:val="en-US"/>
-          </w:rPr>
-          <w:t>ru</w:t>
-        </w:r>
-        <w:proofErr w:type="spellEnd"/>
-        <w:r>
-          <w:rPr>
-            <w:rStyle w:val="a3"/>
-            <w:rFonts w:ascii="Times New Roman" w:hAnsi="Times New Roman" w:cs="Times New Roman"/>
-            <w:sz w:val="24"/>
-            <w:szCs w:val="24"/>
-          </w:rPr>
-          <w:t>/</w:t>
-        </w:r>
-        <w:r>
-          <w:rPr>
-            <w:rStyle w:val="a3"/>
-            <w:rFonts w:ascii="Times New Roman" w:hAnsi="Times New Roman" w:cs="Times New Roman"/>
-            <w:sz w:val="24"/>
-            <w:szCs w:val="24"/>
-            <w:lang w:val="en-US"/>
-          </w:rPr>
-          <w:t>company</w:t>
-        </w:r>
-        <w:r>
-          <w:rPr>
-            <w:rStyle w:val="a3"/>
-            <w:rFonts w:ascii="Times New Roman" w:hAnsi="Times New Roman" w:cs="Times New Roman"/>
-            <w:sz w:val="24"/>
-            <w:szCs w:val="24"/>
-          </w:rPr>
-          <w:t>/</w:t>
-        </w:r>
-        <w:proofErr w:type="spellStart"/>
-        <w:r>
-          <w:rPr>
-            <w:rStyle w:val="a3"/>
-            <w:rFonts w:ascii="Times New Roman" w:hAnsi="Times New Roman" w:cs="Times New Roman"/>
-            <w:sz w:val="24"/>
-            <w:szCs w:val="24"/>
-            <w:lang w:val="en-US"/>
-          </w:rPr>
-          <w:t>badoo</w:t>
-        </w:r>
-        <w:proofErr w:type="spellEnd"/>
-        <w:r>
-          <w:rPr>
-            <w:rStyle w:val="a3"/>
-            <w:rFonts w:ascii="Times New Roman" w:hAnsi="Times New Roman" w:cs="Times New Roman"/>
-            <w:sz w:val="24"/>
-            <w:szCs w:val="24"/>
-          </w:rPr>
-          <w:t>/</w:t>
-        </w:r>
-        <w:r>
-          <w:rPr>
-            <w:rStyle w:val="a3"/>
-            <w:rFonts w:ascii="Times New Roman" w:hAnsi="Times New Roman" w:cs="Times New Roman"/>
-            <w:sz w:val="24"/>
-            <w:szCs w:val="24"/>
-            <w:lang w:val="en-US"/>
-          </w:rPr>
-          <w:t>blog</w:t>
-        </w:r>
-        <w:r>
-          <w:rPr>
-            <w:rStyle w:val="a3"/>
-            <w:rFonts w:ascii="Times New Roman" w:hAnsi="Times New Roman" w:cs="Times New Roman"/>
-            <w:sz w:val="24"/>
-            <w:szCs w:val="24"/>
-          </w:rPr>
-          <w:t>/333046/</w:t>
+          <w:rFonts w:ascii="Times New Roman" w:hAnsi="Times New Roman" w:cs="Times New Roman"/>
+          <w:sz w:val="24"/>
+          <w:szCs w:val="24"/>
+          <w:lang w:val="en-US"/>
+        </w:rPr>
+      </w:pPr>
+      <w:r>
+        <w:rPr>
+          <w:rFonts w:ascii="Times New Roman" w:hAnsi="Times New Roman" w:cs="Times New Roman"/>
+          <w:color w:val="000000" w:themeColor="text1"/>
+          <w:sz w:val="24"/>
+          <w:szCs w:val="24"/>
+          <w:lang w:val="en-US"/>
+        </w:rPr>
+        <w:t>NoSQL:</w:t>
+      </w:r>
+      <w:r>
+        <w:rPr>
+          <w:lang w:val="en-US"/>
+        </w:rPr>
+        <w:t xml:space="preserve"> </w:t>
+      </w:r>
+      <w:hyperlink r:id="rId69" w:history="1">
+        <w:r>
+          <w:rPr>
+            <w:rStyle w:val="a3"/>
+            <w:rFonts w:ascii="Times New Roman" w:hAnsi="Times New Roman" w:cs="Times New Roman"/>
+            <w:sz w:val="24"/>
+            <w:szCs w:val="24"/>
+            <w:lang w:val="en-US"/>
+          </w:rPr>
+          <w:t>https://vk.com/doc-144191298_524589840</w:t>
+        </w:r>
+      </w:hyperlink>
+    </w:p>
+    <w:p>
+      <w:pPr>
+        <w:spacing w:after="0" w:line="240" w:lineRule="auto"/>
+        <w:rPr>
+          <w:rFonts w:ascii="Times New Roman" w:hAnsi="Times New Roman" w:cs="Times New Roman"/>
+          <w:sz w:val="24"/>
+          <w:szCs w:val="24"/>
+          <w:lang w:val="en-US"/>
+        </w:rPr>
+      </w:pPr>
+      <w:hyperlink r:id="rId70" w:history="1">
+        <w:r>
+          <w:rPr>
+            <w:rStyle w:val="a3"/>
+            <w:rFonts w:ascii="Times New Roman" w:hAnsi="Times New Roman" w:cs="Times New Roman"/>
+            <w:sz w:val="24"/>
+            <w:szCs w:val="24"/>
+            <w:lang w:val="en-US"/>
+          </w:rPr>
+          <w:t>https://lectureswww.readthedocs.io/6.www.sync/2.codding/9.databases/db-api.html</w:t>
+        </w:r>
+      </w:hyperlink>
+    </w:p>
+    <w:p>
+      <w:pPr>
+        <w:spacing w:after="0" w:line="240" w:lineRule="auto"/>
+        <w:rPr>
+          <w:rFonts w:ascii="Times New Roman" w:hAnsi="Times New Roman" w:cs="Times New Roman"/>
+          <w:sz w:val="24"/>
+          <w:szCs w:val="24"/>
+          <w:lang w:val="en-US"/>
+        </w:rPr>
+      </w:pPr>
+      <w:hyperlink r:id="rId71" w:history="1">
+        <w:r>
+          <w:rPr>
+            <w:rStyle w:val="a3"/>
+            <w:rFonts w:ascii="Times New Roman" w:hAnsi="Times New Roman" w:cs="Times New Roman"/>
+            <w:sz w:val="24"/>
+            <w:szCs w:val="24"/>
+            <w:lang w:val="en-US"/>
+          </w:rPr>
+          <w:t>https://habr.com/ru/post/321510/</w:t>
+        </w:r>
+      </w:hyperlink>
+    </w:p>
+    <w:p>
+      <w:pPr>
+        <w:spacing w:after="0" w:line="240" w:lineRule="auto"/>
+        <w:rPr>
+          <w:rFonts w:ascii="Times New Roman" w:hAnsi="Times New Roman" w:cs="Times New Roman"/>
+          <w:sz w:val="24"/>
+          <w:szCs w:val="24"/>
+          <w:lang w:val="en-US"/>
+        </w:rPr>
+      </w:pPr>
+      <w:hyperlink r:id="rId72" w:history="1">
+        <w:r>
+          <w:rPr>
+            <w:rStyle w:val="a3"/>
+            <w:rFonts w:ascii="Times New Roman" w:hAnsi="Times New Roman" w:cs="Times New Roman"/>
+            <w:sz w:val="24"/>
+            <w:szCs w:val="24"/>
+            <w:lang w:val="en-US"/>
+          </w:rPr>
+          <w:t>https://docs.sqlalchemy.org/en/latest/orm/query.html</w:t>
+        </w:r>
+      </w:hyperlink>
+    </w:p>
+    <w:p>
+      <w:pPr>
+        <w:spacing w:after="0" w:line="240" w:lineRule="auto"/>
+        <w:rPr>
+          <w:rFonts w:ascii="Times New Roman" w:hAnsi="Times New Roman" w:cs="Times New Roman"/>
+          <w:sz w:val="24"/>
+          <w:szCs w:val="24"/>
+          <w:lang w:val="en-US"/>
+        </w:rPr>
+      </w:pPr>
+      <w:hyperlink r:id="rId73" w:history="1">
+        <w:r>
+          <w:rPr>
+            <w:rStyle w:val="a3"/>
+            <w:rFonts w:ascii="Times New Roman" w:hAnsi="Times New Roman" w:cs="Times New Roman"/>
+            <w:sz w:val="24"/>
+            <w:szCs w:val="24"/>
+            <w:lang w:val="en-US"/>
+          </w:rPr>
+          <w:t>https://cx-oracle.readthedocs.io/en/latest/</w:t>
+        </w:r>
+      </w:hyperlink>
+    </w:p>
+    <w:p>
+      <w:pPr>
+        <w:spacing w:after="0" w:line="240" w:lineRule="auto"/>
+        <w:rPr>
+          <w:rFonts w:ascii="Times New Roman" w:hAnsi="Times New Roman" w:cs="Times New Roman"/>
+          <w:sz w:val="24"/>
+          <w:szCs w:val="24"/>
+          <w:lang w:val="en-US"/>
+        </w:rPr>
+      </w:pPr>
+      <w:hyperlink r:id="rId74" w:history="1">
+        <w:r>
+          <w:rPr>
+            <w:rStyle w:val="a3"/>
+            <w:rFonts w:ascii="Times New Roman" w:hAnsi="Times New Roman" w:cs="Times New Roman"/>
+            <w:sz w:val="24"/>
+            <w:szCs w:val="24"/>
+            <w:lang w:val="en-US"/>
+          </w:rPr>
+          <w:t>https://oracle.github.io/python-cx_Oracle/</w:t>
         </w:r>
       </w:hyperlink>
     </w:p>
@@ -2739,8 +2732,30 @@
           <w:sz w:val="24"/>
           <w:szCs w:val="24"/>
           <w:u w:val="single"/>
-        </w:rPr>
-      </w:pPr>
+          <w:lang w:val="en-US"/>
+        </w:rPr>
+      </w:pPr>
+      <w:hyperlink r:id="rId75" w:history="1">
+        <w:r>
+          <w:rPr>
+            <w:rStyle w:val="a3"/>
+            <w:rFonts w:ascii="Times New Roman" w:hAnsi="Times New Roman" w:cs="Times New Roman"/>
+            <w:sz w:val="24"/>
+            <w:szCs w:val="24"/>
+            <w:lang w:val="en-US"/>
+          </w:rPr>
+          <w:t>http://docs.mongoengine.org/guide/defining-documents.html</w:t>
+        </w:r>
+      </w:hyperlink>
+      <w:r>
+        <w:rPr>
+          <w:rFonts w:ascii="Times New Roman" w:hAnsi="Times New Roman" w:cs="Times New Roman"/>
+          <w:sz w:val="24"/>
+          <w:szCs w:val="24"/>
+          <w:lang w:val="en-US"/>
+        </w:rPr>
+        <w:br/>
+      </w:r>
     </w:p>
     <w:p>
       <w:pPr>
@@ -2750,303 +2765,7 @@
           <w:sz w:val="24"/>
           <w:szCs w:val="24"/>
           <w:u w:val="single"/>
-        </w:rPr>
-      </w:pPr>
-    </w:p>
-    <w:p>
-      <w:pPr>
-        <w:spacing w:after="120" w:line="240" w:lineRule="auto"/>
-        <w:rPr>
-          <w:rFonts w:ascii="Times New Roman" w:hAnsi="Times New Roman" w:cs="Times New Roman"/>
-          <w:sz w:val="24"/>
-          <w:szCs w:val="24"/>
-          <w:u w:val="single"/>
-        </w:rPr>
-      </w:pPr>
-      <w:r>
-        <w:rPr>
-          <w:rFonts w:ascii="Times New Roman" w:hAnsi="Times New Roman" w:cs="Times New Roman"/>
-          <w:sz w:val="24"/>
-          <w:szCs w:val="24"/>
-          <w:u w:val="single"/>
-        </w:rPr>
-        <w:t>Базы данных</w:t>
-      </w:r>
-    </w:p>
-    <w:p>
-      <w:pPr>
-        <w:spacing w:after="0" w:line="240" w:lineRule="auto"/>
-        <w:rPr>
-          <w:lang w:val="en-US"/>
-        </w:rPr>
-      </w:pPr>
-      <w:r>
-        <w:rPr>
-          <w:rFonts w:ascii="Times New Roman" w:hAnsi="Times New Roman" w:cs="Times New Roman"/>
-          <w:color w:val="000000" w:themeColor="text1"/>
-          <w:sz w:val="24"/>
-          <w:szCs w:val="24"/>
-        </w:rPr>
-        <w:t>SQL:</w:t>
-      </w:r>
-      <w:r>
-        <w:rPr>
-          <w:lang w:val="en-US"/>
-        </w:rPr>
-        <w:t xml:space="preserve"> </w:t>
-      </w:r>
-      <w:r>
-        <w:rPr>
-          <w:rStyle w:val="a3"/>
-          <w:rFonts w:ascii="Times New Roman" w:hAnsi="Times New Roman" w:cs="Times New Roman"/>
-          <w:sz w:val="24"/>
-          <w:szCs w:val="24"/>
-        </w:rPr>
-        <w:fldChar w:fldCharType="begin"/>
-      </w:r>
-      <w:r>
-        <w:rPr>
-          <w:rStyle w:val="a3"/>
-          <w:rFonts w:ascii="Times New Roman" w:hAnsi="Times New Roman" w:cs="Times New Roman"/>
-          <w:sz w:val="24"/>
-          <w:szCs w:val="24"/>
-          <w:lang w:val="en-US"/>
-        </w:rPr>
-        <w:instrText xml:space="preserve"> HYPERLINK "</w:instrText>
-      </w:r>
-      <w:r>
-        <w:rPr>
-          <w:rStyle w:val="a3"/>
-          <w:rFonts w:ascii="Times New Roman" w:hAnsi="Times New Roman" w:cs="Times New Roman"/>
-          <w:sz w:val="24"/>
-          <w:szCs w:val="24"/>
-          <w:lang w:val="en-US"/>
-        </w:rPr>
-        <w:instrText>https://vk.com/doc-144191298_524590062</w:instrText>
-      </w:r>
-      <w:r>
-        <w:rPr>
-          <w:rStyle w:val="a3"/>
-          <w:rFonts w:ascii="Times New Roman" w:hAnsi="Times New Roman" w:cs="Times New Roman"/>
-          <w:sz w:val="24"/>
-          <w:szCs w:val="24"/>
-          <w:lang w:val="en-US"/>
-        </w:rPr>
-        <w:instrText xml:space="preserve">" </w:instrText>
-      </w:r>
-      <w:r>
-        <w:rPr>
-          <w:rStyle w:val="a3"/>
-          <w:rFonts w:ascii="Times New Roman" w:hAnsi="Times New Roman" w:cs="Times New Roman"/>
-          <w:sz w:val="24"/>
-          <w:szCs w:val="24"/>
-        </w:rPr>
-        <w:fldChar w:fldCharType="separate"/>
-      </w:r>
-      <w:r>
-        <w:rPr>
-          <w:rStyle w:val="a3"/>
-          <w:rFonts w:ascii="Times New Roman" w:hAnsi="Times New Roman" w:cs="Times New Roman"/>
-          <w:sz w:val="24"/>
-          <w:szCs w:val="24"/>
-          <w:lang w:val="en-US"/>
-        </w:rPr>
-        <w:t>https://vk.com/doc-144191298_524590062</w:t>
-      </w:r>
-      <w:r>
-        <w:rPr>
-          <w:rStyle w:val="a3"/>
-          <w:rFonts w:ascii="Times New Roman" w:hAnsi="Times New Roman" w:cs="Times New Roman"/>
-          <w:sz w:val="24"/>
-          <w:szCs w:val="24"/>
-        </w:rPr>
-        <w:fldChar w:fldCharType="end"/>
-      </w:r>
-    </w:p>
-    <w:p>
-      <w:pPr>
-        <w:spacing w:after="0" w:line="240" w:lineRule="auto"/>
-        <w:rPr>
-          <w:rStyle w:val="a3"/>
-          <w:rFonts w:ascii="Times New Roman" w:hAnsi="Times New Roman" w:cs="Times New Roman"/>
-          <w:sz w:val="24"/>
-          <w:szCs w:val="24"/>
-          <w:lang w:val="en-US"/>
-        </w:rPr>
-      </w:pPr>
-      <w:r>
-        <w:rPr>
-          <w:rFonts w:ascii="Times New Roman" w:hAnsi="Times New Roman" w:cs="Times New Roman"/>
-          <w:color w:val="000000" w:themeColor="text1"/>
-          <w:sz w:val="24"/>
-          <w:szCs w:val="24"/>
-        </w:rPr>
-        <w:t>NoSQL:</w:t>
-      </w:r>
-      <w:r>
-        <w:rPr>
-          <w:lang w:val="en-US"/>
-        </w:rPr>
-        <w:t xml:space="preserve"> </w:t>
-      </w:r>
-      <w:hyperlink r:id="rId68" w:history="1">
-        <w:r>
-          <w:rPr>
-            <w:rStyle w:val="a3"/>
-            <w:rFonts w:ascii="Times New Roman" w:hAnsi="Times New Roman" w:cs="Times New Roman"/>
-            <w:sz w:val="24"/>
-            <w:szCs w:val="24"/>
-            <w:lang w:val="en-US"/>
-          </w:rPr>
-          <w:t>https://vk.com/doc-144191298_524589840</w:t>
-        </w:r>
-      </w:hyperlink>
-    </w:p>
-    <w:p>
-      <w:pPr>
-        <w:spacing w:after="0" w:line="240" w:lineRule="auto"/>
-        <w:rPr>
-          <w:rFonts w:ascii="Times New Roman" w:hAnsi="Times New Roman" w:cs="Times New Roman"/>
-          <w:sz w:val="24"/>
-          <w:szCs w:val="24"/>
-          <w:lang w:val="en-US"/>
-        </w:rPr>
-      </w:pPr>
-      <w:hyperlink r:id="rId69" w:history="1">
-        <w:r>
-          <w:rPr>
-            <w:rStyle w:val="a3"/>
-            <w:rFonts w:ascii="Times New Roman" w:hAnsi="Times New Roman" w:cs="Times New Roman"/>
-            <w:sz w:val="24"/>
-            <w:szCs w:val="24"/>
-            <w:lang w:val="en-US"/>
-          </w:rPr>
-          <w:t>https://lectureswww.readthedocs.io/6.www.sync/2.codding/9.databases/db-api.html</w:t>
-        </w:r>
-      </w:hyperlink>
-    </w:p>
-    <w:p>
-      <w:pPr>
-        <w:spacing w:after="0" w:line="240" w:lineRule="auto"/>
-        <w:rPr>
-          <w:rFonts w:ascii="Times New Roman" w:hAnsi="Times New Roman" w:cs="Times New Roman"/>
-          <w:sz w:val="24"/>
-          <w:szCs w:val="24"/>
-        </w:rPr>
-      </w:pPr>
-      <w:hyperlink r:id="rId70" w:history="1">
-        <w:r>
-          <w:rPr>
-            <w:rStyle w:val="a3"/>
-            <w:rFonts w:ascii="Times New Roman" w:hAnsi="Times New Roman" w:cs="Times New Roman"/>
-            <w:sz w:val="24"/>
-            <w:szCs w:val="24"/>
-          </w:rPr>
-          <w:t>https://habr.com/ru/post/321510/</w:t>
-        </w:r>
-      </w:hyperlink>
-    </w:p>
-    <w:p>
-      <w:pPr>
-        <w:spacing w:after="0" w:line="240" w:lineRule="auto"/>
-        <w:rPr>
-          <w:rFonts w:ascii="Times New Roman" w:hAnsi="Times New Roman" w:cs="Times New Roman"/>
-          <w:sz w:val="24"/>
-          <w:szCs w:val="24"/>
-        </w:rPr>
-      </w:pPr>
-      <w:hyperlink r:id="rId71" w:history="1">
-        <w:r>
-          <w:rPr>
-            <w:rStyle w:val="a3"/>
-            <w:rFonts w:ascii="Times New Roman" w:hAnsi="Times New Roman" w:cs="Times New Roman"/>
-            <w:sz w:val="24"/>
-            <w:szCs w:val="24"/>
-          </w:rPr>
-          <w:t>https://docs.sqlalchemy.org/en/latest/orm/query.html</w:t>
-        </w:r>
-      </w:hyperlink>
-    </w:p>
-    <w:p>
-      <w:pPr>
-        <w:spacing w:after="0" w:line="240" w:lineRule="auto"/>
-        <w:rPr>
-          <w:rFonts w:ascii="Times New Roman" w:hAnsi="Times New Roman" w:cs="Times New Roman"/>
-          <w:sz w:val="24"/>
-          <w:szCs w:val="24"/>
-        </w:rPr>
-      </w:pPr>
-      <w:hyperlink r:id="rId72" w:history="1">
-        <w:r>
-          <w:rPr>
-            <w:rStyle w:val="a3"/>
-            <w:rFonts w:ascii="Times New Roman" w:hAnsi="Times New Roman" w:cs="Times New Roman"/>
-            <w:sz w:val="24"/>
-            <w:szCs w:val="24"/>
-          </w:rPr>
-          <w:t>https://cx-oracle.readthedocs.io/en/latest/</w:t>
-        </w:r>
-      </w:hyperlink>
-    </w:p>
-    <w:p>
-      <w:pPr>
-        <w:spacing w:after="0" w:line="240" w:lineRule="auto"/>
-        <w:rPr>
-          <w:rFonts w:ascii="Times New Roman" w:hAnsi="Times New Roman" w:cs="Times New Roman"/>
-          <w:sz w:val="24"/>
-          <w:szCs w:val="24"/>
-        </w:rPr>
-      </w:pPr>
-      <w:hyperlink r:id="rId73" w:history="1">
-        <w:r>
-          <w:rPr>
-            <w:rStyle w:val="a3"/>
-            <w:rFonts w:ascii="Times New Roman" w:hAnsi="Times New Roman" w:cs="Times New Roman"/>
-            <w:sz w:val="24"/>
-            <w:szCs w:val="24"/>
-          </w:rPr>
-          <w:t>https://oracle.github.io/python-cx_Oracle/</w:t>
-        </w:r>
-      </w:hyperlink>
-    </w:p>
-    <w:p>
-      <w:pPr>
-        <w:spacing w:after="0" w:line="240" w:lineRule="auto"/>
-        <w:rPr>
-          <w:rFonts w:ascii="Times New Roman" w:hAnsi="Times New Roman" w:cs="Times New Roman"/>
-          <w:sz w:val="24"/>
-          <w:szCs w:val="24"/>
-          <w:u w:val="single"/>
-        </w:rPr>
-      </w:pPr>
-      <w:hyperlink r:id="rId74" w:history="1">
-        <w:r>
-          <w:rPr>
-            <w:rStyle w:val="a3"/>
-            <w:rFonts w:ascii="Times New Roman" w:hAnsi="Times New Roman" w:cs="Times New Roman"/>
-            <w:sz w:val="24"/>
-            <w:szCs w:val="24"/>
-          </w:rPr>
-          <w:t>http://docs.mongoengine.org/guide/defining-documents.html</w:t>
-        </w:r>
-      </w:hyperlink>
-      <w:r>
-        <w:rPr>
-          <w:rFonts w:ascii="Times New Roman" w:hAnsi="Times New Roman" w:cs="Times New Roman"/>
-          <w:sz w:val="24"/>
-          <w:szCs w:val="24"/>
-        </w:rPr>
-        <w:br/>
-      </w:r>
-    </w:p>
-    <w:p>
-      <w:pPr>
-        <w:spacing w:after="0" w:line="240" w:lineRule="auto"/>
-        <w:rPr>
-          <w:rFonts w:ascii="Times New Roman" w:hAnsi="Times New Roman" w:cs="Times New Roman"/>
-          <w:sz w:val="24"/>
-          <w:szCs w:val="24"/>
-          <w:u w:val="single"/>
+          <w:lang w:val="en-US"/>
         </w:rPr>
       </w:pPr>
     </w:p>
@@ -3059,6 +2778,7 @@
           <w:sz w:val="24"/>
           <w:szCs w:val="24"/>
           <w:u w:val="single"/>
+          <w:lang w:val="en-US"/>
         </w:rPr>
       </w:pPr>
       <w:r>
@@ -3067,6 +2787,7 @@
           <w:sz w:val="24"/>
           <w:szCs w:val="24"/>
           <w:u w:val="single"/>
+          <w:lang w:val="en-US"/>
         </w:rPr>
         <w:t>Docker</w:t>
       </w:r>
@@ -3079,59 +2800,9 @@
           <w:rFonts w:ascii="Times New Roman" w:hAnsi="Times New Roman" w:cs="Times New Roman"/>
           <w:sz w:val="24"/>
           <w:szCs w:val="24"/>
-        </w:rPr>
-      </w:pPr>
-      <w:hyperlink r:id="rId75" w:history="1">
-        <w:r>
-          <w:rPr>
-            <w:rStyle w:val="a3"/>
-            <w:rFonts w:ascii="Times New Roman" w:hAnsi="Times New Roman" w:cs="Times New Roman"/>
-            <w:sz w:val="24"/>
-            <w:szCs w:val="24"/>
-          </w:rPr>
-          <w:t>https://docs.docker.com/reference/</w:t>
-        </w:r>
-        <w:proofErr w:type="spellStart"/>
-        <w:r>
-          <w:rPr>
-            <w:rStyle w:val="a3"/>
-            <w:rFonts w:ascii="Times New Roman" w:hAnsi="Times New Roman" w:cs="Times New Roman"/>
-            <w:sz w:val="24"/>
-            <w:szCs w:val="24"/>
-          </w:rPr>
-          <w:t>api</w:t>
-        </w:r>
-        <w:proofErr w:type="spellEnd"/>
-        <w:r>
-          <w:rPr>
-            <w:rStyle w:val="a3"/>
-            <w:rFonts w:ascii="Times New Roman" w:hAnsi="Times New Roman" w:cs="Times New Roman"/>
-            <w:sz w:val="24"/>
-            <w:szCs w:val="24"/>
-          </w:rPr>
-          <w:t>/remote_</w:t>
-        </w:r>
-        <w:proofErr w:type="spellStart"/>
-        <w:r>
-          <w:rPr>
-            <w:rStyle w:val="a3"/>
-            <w:rFonts w:ascii="Times New Roman" w:hAnsi="Times New Roman" w:cs="Times New Roman"/>
-            <w:sz w:val="24"/>
-            <w:szCs w:val="24"/>
-          </w:rPr>
-          <w:t>api</w:t>
-        </w:r>
-        <w:proofErr w:type="spellEnd"/>
-        <w:r>
-          <w:rPr>
-            <w:rStyle w:val="a3"/>
-            <w:rFonts w:ascii="Times New Roman" w:hAnsi="Times New Roman" w:cs="Times New Roman"/>
-            <w:sz w:val="24"/>
-            <w:szCs w:val="24"/>
-          </w:rPr>
-          <w:t>_client_libraries</w:t>
-        </w:r>
-      </w:hyperlink>
+          <w:lang w:val="en-US"/>
+        </w:rPr>
+      </w:pPr>
       <w:hyperlink r:id="rId76" w:history="1">
         <w:r>
           <w:rPr>
@@ -3139,6 +2810,19 @@
             <w:rFonts w:ascii="Times New Roman" w:hAnsi="Times New Roman" w:cs="Times New Roman"/>
             <w:sz w:val="24"/>
             <w:szCs w:val="24"/>
+            <w:lang w:val="en-US"/>
+          </w:rPr>
+          <w:t>https://docs.docker.com/reference/api/remote_api_client_libraries</w:t>
+        </w:r>
+      </w:hyperlink>
+      <w:hyperlink r:id="rId77" w:history="1">
+        <w:r>
+          <w:rPr>
+            <w:rStyle w:val="a3"/>
+            <w:rFonts w:ascii="Times New Roman" w:hAnsi="Times New Roman" w:cs="Times New Roman"/>
+            <w:sz w:val="24"/>
+            <w:szCs w:val="24"/>
+            <w:lang w:val="en-US"/>
           </w:rPr>
           <w:t>/</w:t>
         </w:r>
@@ -3152,48 +2836,31 @@
           <w:rFonts w:ascii="Times New Roman" w:hAnsi="Times New Roman" w:cs="Times New Roman"/>
           <w:sz w:val="24"/>
           <w:szCs w:val="24"/>
-        </w:rPr>
-      </w:pPr>
-      <w:hyperlink r:id="rId77" w:history="1">
-        <w:r>
-          <w:rPr>
-            <w:rStyle w:val="a3"/>
-            <w:rFonts w:ascii="Times New Roman" w:hAnsi="Times New Roman" w:cs="Times New Roman"/>
-            <w:sz w:val="24"/>
-            <w:szCs w:val="24"/>
+          <w:lang w:val="en-US"/>
+        </w:rPr>
+      </w:pPr>
+      <w:hyperlink r:id="rId78" w:history="1">
+        <w:r>
+          <w:rPr>
+            <w:rStyle w:val="a3"/>
+            <w:rFonts w:ascii="Times New Roman" w:hAnsi="Times New Roman" w:cs="Times New Roman"/>
+            <w:sz w:val="24"/>
+            <w:szCs w:val="24"/>
+            <w:lang w:val="en-US"/>
           </w:rPr>
           <w:t>http://</w:t>
         </w:r>
       </w:hyperlink>
-      <w:hyperlink r:id="rId78" w:history="1">
-        <w:r>
-          <w:rPr>
-            <w:rStyle w:val="a3"/>
-            <w:rFonts w:ascii="Times New Roman" w:hAnsi="Times New Roman" w:cs="Times New Roman"/>
-            <w:sz w:val="24"/>
-            <w:szCs w:val="24"/>
-          </w:rPr>
-          <w:t>www.</w:t>
-        </w:r>
-        <w:proofErr w:type="spellStart"/>
-        <w:r>
-          <w:rPr>
-            <w:rStyle w:val="a3"/>
-            <w:rFonts w:ascii="Times New Roman" w:hAnsi="Times New Roman" w:cs="Times New Roman"/>
-            <w:sz w:val="24"/>
-            <w:szCs w:val="24"/>
-          </w:rPr>
-          <w:t>fullstackpython</w:t>
-        </w:r>
-        <w:proofErr w:type="spellEnd"/>
-        <w:r>
-          <w:rPr>
-            <w:rStyle w:val="a3"/>
-            <w:rFonts w:ascii="Times New Roman" w:hAnsi="Times New Roman" w:cs="Times New Roman"/>
-            <w:sz w:val="24"/>
-            <w:szCs w:val="24"/>
-          </w:rPr>
-          <w:t>.com/docker.html</w:t>
+      <w:hyperlink r:id="rId79" w:history="1">
+        <w:r>
+          <w:rPr>
+            <w:rStyle w:val="a3"/>
+            <w:rFonts w:ascii="Times New Roman" w:hAnsi="Times New Roman" w:cs="Times New Roman"/>
+            <w:sz w:val="24"/>
+            <w:szCs w:val="24"/>
+            <w:lang w:val="en-US"/>
+          </w:rPr>
+          <w:t>www.fullstackpython.com/docker.html</w:t>
         </w:r>
       </w:hyperlink>
       <w:r>
@@ -3202,6 +2869,7 @@
           <w:rFonts w:ascii="Times New Roman" w:hAnsi="Times New Roman" w:cs="Times New Roman"/>
           <w:sz w:val="24"/>
           <w:szCs w:val="24"/>
+          <w:lang w:val="en-US"/>
         </w:rPr>
         <w:t xml:space="preserve"> </w:t>
       </w:r>
@@ -3214,79 +2882,9 @@
           <w:rFonts w:ascii="Times New Roman" w:hAnsi="Times New Roman" w:cs="Times New Roman"/>
           <w:sz w:val="24"/>
           <w:szCs w:val="24"/>
-        </w:rPr>
-      </w:pPr>
-      <w:hyperlink r:id="rId79" w:history="1">
-        <w:r>
-          <w:rPr>
-            <w:rStyle w:val="a3"/>
-            <w:rFonts w:ascii="Times New Roman" w:hAnsi="Times New Roman" w:cs="Times New Roman"/>
-            <w:sz w:val="24"/>
-            <w:szCs w:val="24"/>
-          </w:rPr>
-          <w:t>http://</w:t>
-        </w:r>
-        <w:proofErr w:type="spellStart"/>
-        <w:r>
-          <w:rPr>
-            <w:rStyle w:val="a3"/>
-            <w:rFonts w:ascii="Times New Roman" w:hAnsi="Times New Roman" w:cs="Times New Roman"/>
-            <w:sz w:val="24"/>
-            <w:szCs w:val="24"/>
-          </w:rPr>
-          <w:t>habrahabr</w:t>
-        </w:r>
-        <w:proofErr w:type="spellEnd"/>
-        <w:r>
-          <w:rPr>
-            <w:rStyle w:val="a3"/>
-            <w:rFonts w:ascii="Times New Roman" w:hAnsi="Times New Roman" w:cs="Times New Roman"/>
-            <w:sz w:val="24"/>
-            <w:szCs w:val="24"/>
-          </w:rPr>
-          <w:t>.</w:t>
-        </w:r>
-        <w:proofErr w:type="spellStart"/>
-        <w:r>
-          <w:rPr>
-            <w:rStyle w:val="a3"/>
-            <w:rFonts w:ascii="Times New Roman" w:hAnsi="Times New Roman" w:cs="Times New Roman"/>
-            <w:sz w:val="24"/>
-            <w:szCs w:val="24"/>
-          </w:rPr>
-          <w:t>ru</w:t>
-        </w:r>
-        <w:proofErr w:type="spellEnd"/>
-        <w:r>
-          <w:rPr>
-            <w:rStyle w:val="a3"/>
-            <w:rFonts w:ascii="Times New Roman" w:hAnsi="Times New Roman" w:cs="Times New Roman"/>
-            <w:sz w:val="24"/>
-            <w:szCs w:val="24"/>
-          </w:rPr>
-          <w:t>/company/</w:t>
-        </w:r>
-        <w:proofErr w:type="spellStart"/>
-        <w:r>
-          <w:rPr>
-            <w:rStyle w:val="a3"/>
-            <w:rFonts w:ascii="Times New Roman" w:hAnsi="Times New Roman" w:cs="Times New Roman"/>
-            <w:sz w:val="24"/>
-            <w:szCs w:val="24"/>
-          </w:rPr>
-          <w:t>cloverr</w:t>
-        </w:r>
-        <w:proofErr w:type="spellEnd"/>
-        <w:r>
-          <w:rPr>
-            <w:rStyle w:val="a3"/>
-            <w:rFonts w:ascii="Times New Roman" w:hAnsi="Times New Roman" w:cs="Times New Roman"/>
-            <w:sz w:val="24"/>
-            <w:szCs w:val="24"/>
-          </w:rPr>
-          <w:t>/blog/247629</w:t>
-        </w:r>
-      </w:hyperlink>
+          <w:lang w:val="en-US"/>
+        </w:rPr>
+      </w:pPr>
       <w:hyperlink r:id="rId80" w:history="1">
         <w:r>
           <w:rPr>
@@ -3294,6 +2892,19 @@
             <w:rFonts w:ascii="Times New Roman" w:hAnsi="Times New Roman" w:cs="Times New Roman"/>
             <w:sz w:val="24"/>
             <w:szCs w:val="24"/>
+            <w:lang w:val="en-US"/>
+          </w:rPr>
+          <w:t>http://habrahabr.ru/company/cloverr/blog/247629</w:t>
+        </w:r>
+      </w:hyperlink>
+      <w:hyperlink r:id="rId81" w:history="1">
+        <w:r>
+          <w:rPr>
+            <w:rStyle w:val="a3"/>
+            <w:rFonts w:ascii="Times New Roman" w:hAnsi="Times New Roman" w:cs="Times New Roman"/>
+            <w:sz w:val="24"/>
+            <w:szCs w:val="24"/>
+            <w:lang w:val="en-US"/>
           </w:rPr>
           <w:t>/</w:t>
         </w:r>
@@ -3304,6 +2915,7 @@
           <w:rFonts w:ascii="Times New Roman" w:hAnsi="Times New Roman" w:cs="Times New Roman"/>
           <w:sz w:val="24"/>
           <w:szCs w:val="24"/>
+          <w:lang w:val="en-US"/>
         </w:rPr>
         <w:t xml:space="preserve"> </w:t>
       </w:r>
@@ -3318,7 +2930,7 @@
           <w:szCs w:val="24"/>
         </w:rPr>
       </w:pPr>
-      <w:hyperlink r:id="rId81" w:history="1">
+      <w:hyperlink r:id="rId82" w:history="1">
         <w:r>
           <w:rPr>
             <w:rStyle w:val="a3"/>
@@ -3329,7 +2941,7 @@
           <w:t>http://habrahabr.ru/post/253877</w:t>
         </w:r>
       </w:hyperlink>
-      <w:hyperlink r:id="rId82" w:history="1">
+      <w:hyperlink r:id="rId83" w:history="1">
         <w:r>
           <w:rPr>
             <w:rStyle w:val="a3"/>
@@ -3407,16 +3019,7 @@
           <w:sz w:val="24"/>
           <w:szCs w:val="24"/>
         </w:rPr>
-        <w:t>В</w:t>
-      </w:r>
-      <w:r>
-        <w:rPr>
-          <w:rFonts w:ascii="Times New Roman" w:hAnsi="Times New Roman" w:cs="Times New Roman"/>
-          <w:color w:val="000000" w:themeColor="text1"/>
-          <w:sz w:val="24"/>
-          <w:szCs w:val="24"/>
-        </w:rPr>
-        <w:t>опросник</w:t>
+        <w:t>Вопросник</w:t>
       </w:r>
       <w:r>
         <w:rPr>
@@ -3426,55 +3029,15 @@
         </w:rPr>
         <w:t> </w:t>
       </w:r>
-      <w:hyperlink r:id="rId83" w:tgtFrame="_blank" w:history="1">
-        <w:r>
-          <w:rPr>
-            <w:rStyle w:val="a3"/>
-            <w:rFonts w:ascii="Times New Roman" w:hAnsi="Times New Roman" w:cs="Times New Roman"/>
-            <w:sz w:val="24"/>
-            <w:szCs w:val="24"/>
-          </w:rPr>
-          <w:t>https://</w:t>
-        </w:r>
-        <w:proofErr w:type="spellStart"/>
-        <w:r>
-          <w:rPr>
-            <w:rStyle w:val="a3"/>
-            <w:rFonts w:ascii="Times New Roman" w:hAnsi="Times New Roman" w:cs="Times New Roman"/>
-            <w:sz w:val="24"/>
-            <w:szCs w:val="24"/>
-          </w:rPr>
-          <w:t>habr</w:t>
-        </w:r>
-        <w:proofErr w:type="spellEnd"/>
-        <w:r>
-          <w:rPr>
-            <w:rStyle w:val="a3"/>
-            <w:rFonts w:ascii="Times New Roman" w:hAnsi="Times New Roman" w:cs="Times New Roman"/>
-            <w:sz w:val="24"/>
-            <w:szCs w:val="24"/>
-          </w:rPr>
-          <w:t>.com/</w:t>
-        </w:r>
-        <w:proofErr w:type="spellStart"/>
-        <w:r>
-          <w:rPr>
-            <w:rStyle w:val="a3"/>
-            <w:rFonts w:ascii="Times New Roman" w:hAnsi="Times New Roman" w:cs="Times New Roman"/>
-            <w:sz w:val="24"/>
-            <w:szCs w:val="24"/>
-          </w:rPr>
-          <w:t>ru</w:t>
-        </w:r>
-        <w:proofErr w:type="spellEnd"/>
-        <w:r>
-          <w:rPr>
-            <w:rStyle w:val="a3"/>
-            <w:rFonts w:ascii="Times New Roman" w:hAnsi="Times New Roman" w:cs="Times New Roman"/>
-            <w:sz w:val="24"/>
-            <w:szCs w:val="24"/>
-          </w:rPr>
-          <w:t>/post/439576/</w:t>
+      <w:hyperlink r:id="rId84" w:tgtFrame="_blank" w:history="1">
+        <w:r>
+          <w:rPr>
+            <w:rStyle w:val="a3"/>
+            <w:rFonts w:ascii="Times New Roman" w:hAnsi="Times New Roman" w:cs="Times New Roman"/>
+            <w:sz w:val="24"/>
+            <w:szCs w:val="24"/>
+          </w:rPr>
+          <w:t>https://habr.com/ru/post/439576/</w:t>
         </w:r>
       </w:hyperlink>
       <w:r>
@@ -3559,7 +3122,7 @@
         </w:rPr>
         <w:t> </w:t>
       </w:r>
-      <w:hyperlink r:id="rId84" w:tgtFrame="_blank" w:history="1">
+      <w:hyperlink r:id="rId85" w:tgtFrame="_blank" w:history="1">
         <w:r>
           <w:rPr>
             <w:rStyle w:val="a3"/>
@@ -3625,35 +3188,6 @@
           <w:rStyle w:val="a3"/>
         </w:rPr>
       </w:pPr>
-      <w:hyperlink r:id="rId85" w:history="1">
-        <w:r>
-          <w:rPr>
-            <w:rStyle w:val="a3"/>
-            <w:rFonts w:ascii="Times New Roman" w:hAnsi="Times New Roman" w:cs="Times New Roman"/>
-            <w:sz w:val="24"/>
-            <w:szCs w:val="24"/>
-          </w:rPr>
-          <w:t>http://habrahabr.ru/</w:t>
-        </w:r>
-        <w:r>
-          <w:rPr>
-            <w:rStyle w:val="a3"/>
-            <w:rFonts w:ascii="Times New Roman" w:hAnsi="Times New Roman" w:cs="Times New Roman"/>
-            <w:sz w:val="24"/>
-            <w:szCs w:val="24"/>
-          </w:rPr>
-          <w:t>p</w:t>
-        </w:r>
-        <w:r>
-          <w:rPr>
-            <w:rStyle w:val="a3"/>
-            <w:rFonts w:ascii="Times New Roman" w:hAnsi="Times New Roman" w:cs="Times New Roman"/>
-            <w:sz w:val="24"/>
-            <w:szCs w:val="24"/>
-          </w:rPr>
-          <w:t>ost/61905</w:t>
-        </w:r>
-      </w:hyperlink>
       <w:hyperlink r:id="rId86" w:history="1">
         <w:r>
           <w:rPr>
@@ -3662,6 +3196,17 @@
             <w:sz w:val="24"/>
             <w:szCs w:val="24"/>
           </w:rPr>
+          <w:t>http://habrahabr.ru/post/61905</w:t>
+        </w:r>
+      </w:hyperlink>
+      <w:hyperlink r:id="rId87" w:history="1">
+        <w:r>
+          <w:rPr>
+            <w:rStyle w:val="a3"/>
+            <w:rFonts w:ascii="Times New Roman" w:hAnsi="Times New Roman" w:cs="Times New Roman"/>
+            <w:sz w:val="24"/>
+            <w:szCs w:val="24"/>
+          </w:rPr>
           <w:t>/</w:t>
         </w:r>
       </w:hyperlink>
@@ -3679,7 +3224,7 @@
           <w:rStyle w:val="a3"/>
         </w:rPr>
       </w:pPr>
-      <w:hyperlink r:id="rId87" w:history="1">
+      <w:hyperlink r:id="rId88" w:history="1">
         <w:r>
           <w:rPr>
             <w:rStyle w:val="a3"/>
@@ -3690,7 +3235,7 @@
           <w:t>http://habrahabr.ru/post/31180</w:t>
         </w:r>
       </w:hyperlink>
-      <w:hyperlink r:id="rId88" w:history="1">
+      <w:hyperlink r:id="rId89" w:history="1">
         <w:r>
           <w:rPr>
             <w:rStyle w:val="a3"/>
@@ -3715,7 +3260,7 @@
           <w:rStyle w:val="a3"/>
         </w:rPr>
       </w:pPr>
-      <w:hyperlink r:id="rId89" w:history="1">
+      <w:hyperlink r:id="rId90" w:history="1">
         <w:r>
           <w:rPr>
             <w:rStyle w:val="a3"/>
@@ -3726,7 +3271,7 @@
           <w:t>http</w:t>
         </w:r>
       </w:hyperlink>
-      <w:hyperlink r:id="rId90" w:history="1">
+      <w:hyperlink r:id="rId91" w:history="1">
         <w:r>
           <w:rPr>
             <w:rStyle w:val="a3"/>
@@ -3737,8 +3282,7 @@
           <w:t>://</w:t>
         </w:r>
       </w:hyperlink>
-      <w:hyperlink r:id="rId91" w:history="1">
-        <w:proofErr w:type="spellStart"/>
+      <w:hyperlink r:id="rId92" w:history="1">
         <w:r>
           <w:rPr>
             <w:rStyle w:val="a3"/>
@@ -3748,7 +3292,6 @@
           </w:rPr>
           <w:t>younglinux</w:t>
         </w:r>
-        <w:proofErr w:type="spellEnd"/>
         <w:r>
           <w:rPr>
             <w:rStyle w:val="a3"/>
@@ -3908,35 +3451,6 @@
           <w:rStyle w:val="a3"/>
         </w:rPr>
       </w:pPr>
-      <w:hyperlink r:id="rId92" w:history="1">
-        <w:r>
-          <w:rPr>
-            <w:rStyle w:val="a3"/>
-            <w:rFonts w:ascii="Times New Roman" w:hAnsi="Times New Roman" w:cs="Times New Roman"/>
-            <w:sz w:val="24"/>
-            <w:szCs w:val="24"/>
-          </w:rPr>
-          <w:t>http://d</w:t>
-        </w:r>
-        <w:r>
-          <w:rPr>
-            <w:rStyle w:val="a3"/>
-            <w:rFonts w:ascii="Times New Roman" w:hAnsi="Times New Roman" w:cs="Times New Roman"/>
-            <w:sz w:val="24"/>
-            <w:szCs w:val="24"/>
-          </w:rPr>
-          <w:t>j</w:t>
-        </w:r>
-        <w:r>
-          <w:rPr>
-            <w:rStyle w:val="a3"/>
-            <w:rFonts w:ascii="Times New Roman" w:hAnsi="Times New Roman" w:cs="Times New Roman"/>
-            <w:sz w:val="24"/>
-            <w:szCs w:val="24"/>
-          </w:rPr>
-          <w:t>book.ru</w:t>
-        </w:r>
-      </w:hyperlink>
       <w:hyperlink r:id="rId93" w:history="1">
         <w:r>
           <w:rPr>
@@ -3945,6 +3459,17 @@
             <w:sz w:val="24"/>
             <w:szCs w:val="24"/>
           </w:rPr>
+          <w:t>http://djbook.ru</w:t>
+        </w:r>
+      </w:hyperlink>
+      <w:hyperlink r:id="rId94" w:history="1">
+        <w:r>
+          <w:rPr>
+            <w:rStyle w:val="a3"/>
+            <w:rFonts w:ascii="Times New Roman" w:hAnsi="Times New Roman" w:cs="Times New Roman"/>
+            <w:sz w:val="24"/>
+            <w:szCs w:val="24"/>
+          </w:rPr>
           <w:t>/</w:t>
         </w:r>
       </w:hyperlink>
@@ -3962,7 +3487,7 @@
           <w:rStyle w:val="a3"/>
         </w:rPr>
       </w:pPr>
-      <w:hyperlink r:id="rId94" w:history="1">
+      <w:hyperlink r:id="rId95" w:history="1">
         <w:r>
           <w:rPr>
             <w:rStyle w:val="a3"/>
@@ -3973,7 +3498,7 @@
           <w:t>http</w:t>
         </w:r>
       </w:hyperlink>
-      <w:hyperlink r:id="rId95" w:history="1">
+      <w:hyperlink r:id="rId96" w:history="1">
         <w:r>
           <w:rPr>
             <w:rStyle w:val="a3"/>
@@ -3984,7 +3509,7 @@
           <w:t>://</w:t>
         </w:r>
       </w:hyperlink>
-      <w:hyperlink r:id="rId96" w:history="1">
+      <w:hyperlink r:id="rId97" w:history="1">
         <w:r>
           <w:rPr>
             <w:rStyle w:val="a3"/>
@@ -4046,16 +3571,7 @@
             <w:sz w:val="24"/>
             <w:szCs w:val="24"/>
           </w:rPr>
-          <w:t>p</w:t>
-        </w:r>
-        <w:r>
-          <w:rPr>
-            <w:rStyle w:val="a3"/>
-            <w:rFonts w:ascii="Times New Roman" w:hAnsi="Times New Roman" w:cs="Times New Roman"/>
-            <w:sz w:val="24"/>
-            <w:szCs w:val="24"/>
-          </w:rPr>
-          <w:t>ython</w:t>
+          <w:t>python</w:t>
         </w:r>
         <w:r>
           <w:rPr>

</xml_diff>